<commit_message>
modified the introduction to make it look more like an introduction
</commit_message>
<xml_diff>
--- a/SYNOPSIS.docx
+++ b/SYNOPSIS.docx
@@ -1,6 +1,6 @@
 
 <file path=word/document.xml><?xml version="1.0" encoding="utf-8"?>
-<w:document xmlns:wpc="http://schemas.microsoft.com/office/word/2010/wordprocessingCanvas" xmlns:cx="http://schemas.microsoft.com/office/drawing/2014/chartex" xmlns:cx1="http://schemas.microsoft.com/office/drawing/2015/9/8/chartex" xmlns:cx2="http://schemas.microsoft.com/office/drawing/2015/10/21/chartex" xmlns:cx3="http://schemas.microsoft.com/office/drawing/2016/5/9/chartex" xmlns:cx4="http://schemas.microsoft.com/office/drawing/2016/5/10/chartex" xmlns:cx5="http://schemas.microsoft.com/office/drawing/2016/5/11/chartex" xmlns:cx6="http://schemas.microsoft.com/office/drawing/2016/5/12/chartex" xmlns:cx7="http://schemas.microsoft.com/office/drawing/2016/5/13/chartex" xmlns:cx8="http://schemas.microsoft.com/office/drawing/2016/5/14/chartex" xmlns:mc="http://schemas.openxmlformats.org/markup-compatibility/2006" xmlns:aink="http://schemas.microsoft.com/office/drawing/2016/ink" xmlns:am3d="http://schemas.microsoft.com/office/drawing/2017/model3d" xmlns:o="urn:schemas-microsoft-com:office:office" xmlns:r="http://schemas.openxmlformats.org/officeDocument/2006/relationships" xmlns:m="http://schemas.openxmlformats.org/officeDocument/2006/math" xmlns:v="urn:schemas-microsoft-com:vml" xmlns:wp14="http://schemas.microsoft.com/office/word/2010/wordprocessingDrawing" xmlns:wp="http://schemas.openxmlformats.org/drawingml/2006/wordprocessingDrawing" xmlns:w10="urn:schemas-microsoft-com:office:word" xmlns:w="http://schemas.openxmlformats.org/wordprocessingml/2006/main" xmlns:w14="http://schemas.microsoft.com/office/word/2010/wordml" xmlns:w15="http://schemas.microsoft.com/office/word/2012/wordml" xmlns:w16cex="http://schemas.microsoft.com/office/word/2018/wordml/cex" xmlns:w16cid="http://schemas.microsoft.com/office/word/2016/wordml/cid" xmlns:w16="http://schemas.microsoft.com/office/word/2018/wordml" xmlns:w16sdtdh="http://schemas.microsoft.com/office/word/2020/wordml/sdtdatahash" xmlns:w16se="http://schemas.microsoft.com/office/word/2015/wordml/symex" xmlns:wpg="http://schemas.microsoft.com/office/word/2010/wordprocessingGroup" xmlns:wpi="http://schemas.microsoft.com/office/word/2010/wordprocessingInk" xmlns:wne="http://schemas.microsoft.com/office/word/2006/wordml" xmlns:wps="http://schemas.microsoft.com/office/word/2010/wordprocessingShape" mc:Ignorable="w14 w15 w16se w16cid w16 w16cex w16sdtdh wp14">
+<w:document xmlns:wpc="http://schemas.microsoft.com/office/word/2010/wordprocessingCanvas" xmlns:cx="http://schemas.microsoft.com/office/drawing/2014/chartex" xmlns:cx1="http://schemas.microsoft.com/office/drawing/2015/9/8/chartex" xmlns:mc="http://schemas.openxmlformats.org/markup-compatibility/2006" xmlns:o="urn:schemas-microsoft-com:office:office" xmlns:r="http://schemas.openxmlformats.org/officeDocument/2006/relationships" xmlns:m="http://schemas.openxmlformats.org/officeDocument/2006/math" xmlns:v="urn:schemas-microsoft-com:vml" xmlns:wp14="http://schemas.microsoft.com/office/word/2010/wordprocessingDrawing" xmlns:wp="http://schemas.openxmlformats.org/drawingml/2006/wordprocessingDrawing" xmlns:w10="urn:schemas-microsoft-com:office:word" xmlns:w="http://schemas.openxmlformats.org/wordprocessingml/2006/main" xmlns:w14="http://schemas.microsoft.com/office/word/2010/wordml" xmlns:w15="http://schemas.microsoft.com/office/word/2012/wordml" xmlns:w16se="http://schemas.microsoft.com/office/word/2015/wordml/symex" xmlns:wpg="http://schemas.microsoft.com/office/word/2010/wordprocessingGroup" xmlns:wpi="http://schemas.microsoft.com/office/word/2010/wordprocessingInk" xmlns:wne="http://schemas.microsoft.com/office/word/2006/wordml" xmlns:wps="http://schemas.microsoft.com/office/word/2010/wordprocessingShape" mc:Ignorable="w14 w15 w16se wp14">
   <w:body>
     <w:p>
       <w:pPr>
@@ -177,48 +177,17 @@
           <w:szCs w:val="24"/>
           <w:lang w:val="en-US"/>
         </w:rPr>
-        <w:t xml:space="preserve">1. </w:t>
-      </w:r>
-      <w:proofErr w:type="spellStart"/>
-      <w:r>
-        <w:rPr>
-          <w:rFonts w:asciiTheme="majorBidi" w:hAnsiTheme="majorBidi" w:cstheme="majorBidi"/>
-          <w:sz w:val="24"/>
-          <w:szCs w:val="24"/>
-          <w:lang w:val="en-US"/>
-        </w:rPr>
-        <w:t>A</w:t>
-      </w:r>
-      <w:r>
-        <w:rPr>
-          <w:rFonts w:asciiTheme="majorBidi" w:hAnsiTheme="majorBidi" w:cstheme="majorBidi"/>
-          <w:sz w:val="24"/>
-          <w:szCs w:val="24"/>
-          <w:lang w:val="en-US"/>
-        </w:rPr>
-        <w:t>lekhya</w:t>
-      </w:r>
-      <w:proofErr w:type="spellEnd"/>
-      <w:r>
-        <w:rPr>
-          <w:rFonts w:asciiTheme="majorBidi" w:hAnsiTheme="majorBidi" w:cstheme="majorBidi"/>
-          <w:sz w:val="24"/>
-          <w:szCs w:val="24"/>
-          <w:lang w:val="en-US"/>
-        </w:rPr>
-        <w:t xml:space="preserve"> </w:t>
-      </w:r>
-      <w:proofErr w:type="spellStart"/>
-      <w:r>
-        <w:rPr>
-          <w:rFonts w:asciiTheme="majorBidi" w:hAnsiTheme="majorBidi" w:cstheme="majorBidi"/>
-          <w:sz w:val="24"/>
-          <w:szCs w:val="24"/>
-          <w:lang w:val="en-US"/>
-        </w:rPr>
-        <w:t>Naskar</w:t>
-      </w:r>
-      <w:proofErr w:type="spellEnd"/>
+        <w:t>1. A</w:t>
+      </w:r>
+      <w:r>
+        <w:rPr>
+          <w:rFonts w:asciiTheme="majorBidi" w:hAnsiTheme="majorBidi" w:cstheme="majorBidi"/>
+          <w:sz w:val="24"/>
+          <w:szCs w:val="24"/>
+          <w:lang w:val="en-US"/>
+        </w:rPr>
+        <w:t>lekhya Naskar</w:t>
+      </w:r>
     </w:p>
     <w:p>
       <w:pPr>
@@ -435,39 +404,8 @@
           <w:szCs w:val="24"/>
           <w:lang w:val="en-US"/>
         </w:rPr>
-        <w:t xml:space="preserve">3. </w:t>
-      </w:r>
-      <w:proofErr w:type="spellStart"/>
-      <w:r>
-        <w:rPr>
-          <w:rFonts w:asciiTheme="majorBidi" w:hAnsiTheme="majorBidi" w:cstheme="majorBidi"/>
-          <w:sz w:val="24"/>
-          <w:szCs w:val="24"/>
-          <w:lang w:val="en-US"/>
-        </w:rPr>
-        <w:t>Sanmoy</w:t>
-      </w:r>
-      <w:proofErr w:type="spellEnd"/>
-      <w:r>
-        <w:rPr>
-          <w:rFonts w:asciiTheme="majorBidi" w:hAnsiTheme="majorBidi" w:cstheme="majorBidi"/>
-          <w:sz w:val="24"/>
-          <w:szCs w:val="24"/>
-          <w:lang w:val="en-US"/>
-        </w:rPr>
-        <w:t xml:space="preserve"> </w:t>
-      </w:r>
-      <w:proofErr w:type="spellStart"/>
-      <w:r>
-        <w:rPr>
-          <w:rFonts w:asciiTheme="majorBidi" w:hAnsiTheme="majorBidi" w:cstheme="majorBidi"/>
-          <w:sz w:val="24"/>
-          <w:szCs w:val="24"/>
-          <w:lang w:val="en-US"/>
-        </w:rPr>
-        <w:t>Hore</w:t>
-      </w:r>
-      <w:proofErr w:type="spellEnd"/>
+        <w:t>3. Sanmoy Hore</w:t>
+      </w:r>
     </w:p>
     <w:p>
       <w:pPr>
@@ -566,27 +504,7 @@
           <w:szCs w:val="24"/>
           <w:lang w:val="en-US"/>
         </w:rPr>
-        <w:t xml:space="preserve">4. </w:t>
-      </w:r>
-      <w:proofErr w:type="spellStart"/>
-      <w:r>
-        <w:rPr>
-          <w:rFonts w:asciiTheme="majorBidi" w:hAnsiTheme="majorBidi" w:cstheme="majorBidi"/>
-          <w:sz w:val="24"/>
-          <w:szCs w:val="24"/>
-          <w:lang w:val="en-US"/>
-        </w:rPr>
-        <w:t>Souvik</w:t>
-      </w:r>
-      <w:proofErr w:type="spellEnd"/>
-      <w:r>
-        <w:rPr>
-          <w:rFonts w:asciiTheme="majorBidi" w:hAnsiTheme="majorBidi" w:cstheme="majorBidi"/>
-          <w:sz w:val="24"/>
-          <w:szCs w:val="24"/>
-          <w:lang w:val="en-US"/>
-        </w:rPr>
-        <w:t xml:space="preserve"> Mondal</w:t>
+        <w:t>4. Souvik Mondal</w:t>
       </w:r>
     </w:p>
     <w:p>
@@ -715,39 +633,8 @@
           <w:szCs w:val="24"/>
           <w:lang w:val="en-US"/>
         </w:rPr>
-        <w:t xml:space="preserve">Sir </w:t>
-      </w:r>
-      <w:proofErr w:type="spellStart"/>
-      <w:r>
-        <w:rPr>
-          <w:rFonts w:asciiTheme="majorBidi" w:hAnsiTheme="majorBidi" w:cstheme="majorBidi"/>
-          <w:sz w:val="24"/>
-          <w:szCs w:val="24"/>
-          <w:lang w:val="en-US"/>
-        </w:rPr>
-        <w:t>Nataraj</w:t>
-      </w:r>
-      <w:proofErr w:type="spellEnd"/>
-      <w:r>
-        <w:rPr>
-          <w:rFonts w:asciiTheme="majorBidi" w:hAnsiTheme="majorBidi" w:cstheme="majorBidi"/>
-          <w:sz w:val="24"/>
-          <w:szCs w:val="24"/>
-          <w:lang w:val="en-US"/>
-        </w:rPr>
-        <w:t xml:space="preserve"> </w:t>
-      </w:r>
-      <w:proofErr w:type="spellStart"/>
-      <w:r>
-        <w:rPr>
-          <w:rFonts w:asciiTheme="majorBidi" w:hAnsiTheme="majorBidi" w:cstheme="majorBidi"/>
-          <w:sz w:val="24"/>
-          <w:szCs w:val="24"/>
-          <w:lang w:val="en-US"/>
-        </w:rPr>
-        <w:t>Gangopadhyay</w:t>
-      </w:r>
-      <w:proofErr w:type="spellEnd"/>
+        <w:t>Sir Nataraj Gangopadhyay</w:t>
+      </w:r>
     </w:p>
     <w:p>
       <w:pPr>
@@ -1261,15 +1148,17 @@
         <w:jc w:val="center"/>
         <w:rPr>
           <w:rFonts w:asciiTheme="majorBidi" w:hAnsiTheme="majorBidi" w:cstheme="majorBidi"/>
-          <w:sz w:val="24"/>
-          <w:szCs w:val="24"/>
-          <w:u w:val="single"/>
-          <w:lang w:val="en-US"/>
-        </w:rPr>
-      </w:pPr>
-      <w:r>
-        <w:rPr>
-          <w:rFonts w:asciiTheme="majorBidi" w:hAnsiTheme="majorBidi" w:cstheme="majorBidi"/>
+          <w:b/>
+          <w:sz w:val="24"/>
+          <w:szCs w:val="24"/>
+          <w:u w:val="single"/>
+          <w:lang w:val="en-US"/>
+        </w:rPr>
+      </w:pPr>
+      <w:r>
+        <w:rPr>
+          <w:rFonts w:asciiTheme="majorBidi" w:hAnsiTheme="majorBidi" w:cstheme="majorBidi"/>
+          <w:b/>
           <w:sz w:val="24"/>
           <w:szCs w:val="24"/>
           <w:u w:val="single"/>
@@ -1283,32 +1172,380 @@
       <w:pPr>
         <w:rPr>
           <w:rFonts w:ascii="Times New Roman" w:eastAsia="Times New Roman" w:hAnsi="Times New Roman" w:cs="Times New Roman"/>
-          <w:b/>
-          <w:bCs/>
-          <w:color w:val="000000"/>
-          <w:kern w:val="36"/>
-          <w:sz w:val="24"/>
-          <w:szCs w:val="24"/>
-          <w:lang w:eastAsia="en-IN"/>
-        </w:rPr>
-      </w:pPr>
-      <w:r>
-        <w:rPr>
-          <w:rFonts w:ascii="Times New Roman" w:eastAsia="Times New Roman" w:hAnsi="Times New Roman" w:cs="Times New Roman"/>
-          <w:b/>
-          <w:bCs/>
-          <w:color w:val="000000"/>
-          <w:kern w:val="36"/>
-          <w:sz w:val="24"/>
-          <w:szCs w:val="24"/>
-          <w:lang w:eastAsia="en-IN"/>
-        </w:rPr>
-        <w:t>We all must have seen a drum kit in some concert or elsewhere, it is a collection of drums, cymbals and other percussion instruments. But have you ever imagined making that drum kit on your own virtually with the help of some scripting language?</w:t>
-      </w:r>
-      <w:r>
-        <w:rPr>
-          <w:rFonts w:ascii="Times New Roman" w:eastAsia="Times New Roman" w:hAnsi="Times New Roman" w:cs="Times New Roman"/>
-          <w:b/>
+          <w:bCs/>
+          <w:color w:val="000000"/>
+          <w:kern w:val="36"/>
+          <w:sz w:val="24"/>
+          <w:szCs w:val="24"/>
+          <w:lang w:eastAsia="en-IN"/>
+        </w:rPr>
+      </w:pPr>
+      <w:r>
+        <w:rPr>
+          <w:rFonts w:ascii="Times New Roman" w:eastAsia="Times New Roman" w:hAnsi="Times New Roman" w:cs="Times New Roman"/>
+          <w:bCs/>
+          <w:color w:val="000000"/>
+          <w:kern w:val="36"/>
+          <w:sz w:val="24"/>
+          <w:szCs w:val="24"/>
+          <w:lang w:eastAsia="en-IN"/>
+        </w:rPr>
+        <w:t xml:space="preserve">Virtua Drum is a web application </w:t>
+      </w:r>
+      <w:r>
+        <w:rPr>
+          <w:rFonts w:ascii="Times New Roman" w:eastAsia="Times New Roman" w:hAnsi="Times New Roman" w:cs="Times New Roman"/>
+          <w:bCs/>
+          <w:color w:val="000000"/>
+          <w:kern w:val="36"/>
+          <w:sz w:val="24"/>
+          <w:szCs w:val="24"/>
+          <w:lang w:eastAsia="en-IN"/>
+        </w:rPr>
+        <w:t xml:space="preserve">that allows one to play drums on their various devices with an internet connection. </w:t>
+      </w:r>
+      <w:r>
+        <w:rPr>
+          <w:rFonts w:ascii="Times New Roman" w:eastAsia="Times New Roman" w:hAnsi="Times New Roman" w:cs="Times New Roman"/>
+          <w:bCs/>
+          <w:color w:val="000000"/>
+          <w:kern w:val="36"/>
+          <w:sz w:val="24"/>
+          <w:szCs w:val="24"/>
+          <w:lang w:eastAsia="en-IN"/>
+        </w:rPr>
+        <w:t xml:space="preserve">We all must have seen a drum </w:t>
+      </w:r>
+      <w:r>
+        <w:rPr>
+          <w:rFonts w:ascii="Times New Roman" w:eastAsia="Times New Roman" w:hAnsi="Times New Roman" w:cs="Times New Roman"/>
+          <w:bCs/>
+          <w:color w:val="000000"/>
+          <w:kern w:val="36"/>
+          <w:sz w:val="24"/>
+          <w:szCs w:val="24"/>
+          <w:lang w:eastAsia="en-IN"/>
+        </w:rPr>
+        <w:t>kit in some live concert or Y</w:t>
+      </w:r>
+      <w:r>
+        <w:rPr>
+          <w:rFonts w:ascii="Times New Roman" w:eastAsia="Times New Roman" w:hAnsi="Times New Roman" w:cs="Times New Roman"/>
+          <w:bCs/>
+          <w:color w:val="000000"/>
+          <w:kern w:val="36"/>
+          <w:sz w:val="24"/>
+          <w:szCs w:val="24"/>
+          <w:lang w:eastAsia="en-IN"/>
+        </w:rPr>
+        <w:t>ouTube video</w:t>
+      </w:r>
+      <w:r>
+        <w:rPr>
+          <w:rFonts w:ascii="Times New Roman" w:eastAsia="Times New Roman" w:hAnsi="Times New Roman" w:cs="Times New Roman"/>
+          <w:bCs/>
+          <w:color w:val="000000"/>
+          <w:kern w:val="36"/>
+          <w:sz w:val="24"/>
+          <w:szCs w:val="24"/>
+          <w:lang w:eastAsia="en-IN"/>
+        </w:rPr>
+        <w:t xml:space="preserve"> of our favourite band or drummer</w:t>
+      </w:r>
+      <w:r>
+        <w:rPr>
+          <w:rFonts w:ascii="Times New Roman" w:eastAsia="Times New Roman" w:hAnsi="Times New Roman" w:cs="Times New Roman"/>
+          <w:bCs/>
+          <w:color w:val="000000"/>
+          <w:kern w:val="36"/>
+          <w:sz w:val="24"/>
+          <w:szCs w:val="24"/>
+          <w:lang w:eastAsia="en-IN"/>
+        </w:rPr>
+        <w:t>. I</w:t>
+      </w:r>
+      <w:r>
+        <w:rPr>
+          <w:rFonts w:ascii="Times New Roman" w:eastAsia="Times New Roman" w:hAnsi="Times New Roman" w:cs="Times New Roman"/>
+          <w:bCs/>
+          <w:color w:val="000000"/>
+          <w:kern w:val="36"/>
+          <w:sz w:val="24"/>
+          <w:szCs w:val="24"/>
+          <w:lang w:eastAsia="en-IN"/>
+        </w:rPr>
+        <w:t xml:space="preserve">t is a collection of </w:t>
+      </w:r>
+      <w:r>
+        <w:rPr>
+          <w:rFonts w:ascii="Times New Roman" w:eastAsia="Times New Roman" w:hAnsi="Times New Roman" w:cs="Times New Roman"/>
+          <w:bCs/>
+          <w:color w:val="000000"/>
+          <w:kern w:val="36"/>
+          <w:sz w:val="24"/>
+          <w:szCs w:val="24"/>
+          <w:lang w:eastAsia="en-IN"/>
+        </w:rPr>
+        <w:t xml:space="preserve">percussion instruments like </w:t>
+      </w:r>
+      <w:r>
+        <w:rPr>
+          <w:rFonts w:ascii="Times New Roman" w:eastAsia="Times New Roman" w:hAnsi="Times New Roman" w:cs="Times New Roman"/>
+          <w:bCs/>
+          <w:color w:val="000000"/>
+          <w:kern w:val="36"/>
+          <w:sz w:val="24"/>
+          <w:szCs w:val="24"/>
+          <w:lang w:eastAsia="en-IN"/>
+        </w:rPr>
+        <w:t>drums, cymbals and other percussion instruments</w:t>
+      </w:r>
+      <w:r>
+        <w:rPr>
+          <w:rFonts w:ascii="Times New Roman" w:eastAsia="Times New Roman" w:hAnsi="Times New Roman" w:cs="Times New Roman"/>
+          <w:bCs/>
+          <w:color w:val="000000"/>
+          <w:kern w:val="36"/>
+          <w:sz w:val="24"/>
+          <w:szCs w:val="24"/>
+          <w:lang w:eastAsia="en-IN"/>
+        </w:rPr>
+        <w:t>, this applicati</w:t>
+      </w:r>
+      <w:r>
+        <w:rPr>
+          <w:rFonts w:ascii="Times New Roman" w:eastAsia="Times New Roman" w:hAnsi="Times New Roman" w:cs="Times New Roman"/>
+          <w:bCs/>
+          <w:color w:val="000000"/>
+          <w:kern w:val="36"/>
+          <w:sz w:val="24"/>
+          <w:szCs w:val="24"/>
+          <w:lang w:eastAsia="en-IN"/>
+        </w:rPr>
+        <w:t>on bri</w:t>
+      </w:r>
+      <w:r>
+        <w:rPr>
+          <w:rFonts w:ascii="Times New Roman" w:eastAsia="Times New Roman" w:hAnsi="Times New Roman" w:cs="Times New Roman"/>
+          <w:bCs/>
+          <w:color w:val="000000"/>
+          <w:kern w:val="36"/>
+          <w:sz w:val="24"/>
+          <w:szCs w:val="24"/>
+          <w:lang w:eastAsia="en-IN"/>
+        </w:rPr>
+        <w:t>ngs the experience of playing from</w:t>
+      </w:r>
+      <w:r>
+        <w:rPr>
+          <w:rFonts w:ascii="Times New Roman" w:eastAsia="Times New Roman" w:hAnsi="Times New Roman" w:cs="Times New Roman"/>
+          <w:bCs/>
+          <w:color w:val="000000"/>
+          <w:kern w:val="36"/>
+          <w:sz w:val="24"/>
+          <w:szCs w:val="24"/>
+          <w:lang w:eastAsia="en-IN"/>
+        </w:rPr>
+        <w:t xml:space="preserve"> the convenience of your room</w:t>
+      </w:r>
+      <w:r>
+        <w:rPr>
+          <w:rFonts w:ascii="Times New Roman" w:eastAsia="Times New Roman" w:hAnsi="Times New Roman" w:cs="Times New Roman"/>
+          <w:bCs/>
+          <w:color w:val="000000"/>
+          <w:kern w:val="36"/>
+          <w:sz w:val="24"/>
+          <w:szCs w:val="24"/>
+          <w:lang w:eastAsia="en-IN"/>
+        </w:rPr>
+        <w:t xml:space="preserve">. </w:t>
+      </w:r>
+      <w:r>
+        <w:rPr>
+          <w:rFonts w:ascii="Times New Roman" w:eastAsia="Times New Roman" w:hAnsi="Times New Roman" w:cs="Times New Roman"/>
+          <w:bCs/>
+          <w:color w:val="000000"/>
+          <w:kern w:val="36"/>
+          <w:sz w:val="24"/>
+          <w:szCs w:val="24"/>
+          <w:lang w:eastAsia="en-IN"/>
+        </w:rPr>
+        <w:t xml:space="preserve">This application removes the </w:t>
+      </w:r>
+      <w:r>
+        <w:rPr>
+          <w:rFonts w:ascii="Times New Roman" w:eastAsia="Times New Roman" w:hAnsi="Times New Roman" w:cs="Times New Roman"/>
+          <w:bCs/>
+          <w:color w:val="000000"/>
+          <w:kern w:val="36"/>
+          <w:sz w:val="24"/>
+          <w:szCs w:val="24"/>
+          <w:lang w:eastAsia="en-IN"/>
+        </w:rPr>
+        <w:t>absolute compulsion</w:t>
+      </w:r>
+      <w:r>
+        <w:rPr>
+          <w:rFonts w:ascii="Times New Roman" w:eastAsia="Times New Roman" w:hAnsi="Times New Roman" w:cs="Times New Roman"/>
+          <w:bCs/>
+          <w:color w:val="000000"/>
+          <w:kern w:val="36"/>
+          <w:sz w:val="24"/>
+          <w:szCs w:val="24"/>
+          <w:lang w:eastAsia="en-IN"/>
+        </w:rPr>
+        <w:t xml:space="preserve"> of having a drum</w:t>
+      </w:r>
+      <w:r>
+        <w:rPr>
+          <w:rFonts w:ascii="Times New Roman" w:eastAsia="Times New Roman" w:hAnsi="Times New Roman" w:cs="Times New Roman"/>
+          <w:bCs/>
+          <w:color w:val="000000"/>
+          <w:kern w:val="36"/>
+          <w:sz w:val="24"/>
+          <w:szCs w:val="24"/>
+          <w:lang w:eastAsia="en-IN"/>
+        </w:rPr>
+        <w:t xml:space="preserve"> set</w:t>
+      </w:r>
+      <w:r>
+        <w:rPr>
+          <w:rFonts w:ascii="Times New Roman" w:eastAsia="Times New Roman" w:hAnsi="Times New Roman" w:cs="Times New Roman"/>
+          <w:bCs/>
+          <w:color w:val="000000"/>
+          <w:kern w:val="36"/>
+          <w:sz w:val="24"/>
+          <w:szCs w:val="24"/>
+          <w:lang w:eastAsia="en-IN"/>
+        </w:rPr>
+        <w:t xml:space="preserve"> around the user and enables them to experiment and practice drums irrespective of </w:t>
+      </w:r>
+      <w:r>
+        <w:rPr>
+          <w:rFonts w:ascii="Times New Roman" w:eastAsia="Times New Roman" w:hAnsi="Times New Roman" w:cs="Times New Roman"/>
+          <w:bCs/>
+          <w:color w:val="000000"/>
+          <w:kern w:val="36"/>
+          <w:sz w:val="24"/>
+          <w:szCs w:val="24"/>
+          <w:lang w:eastAsia="en-IN"/>
+        </w:rPr>
+        <w:t xml:space="preserve">their </w:t>
+      </w:r>
+      <w:r>
+        <w:rPr>
+          <w:rFonts w:ascii="Times New Roman" w:eastAsia="Times New Roman" w:hAnsi="Times New Roman" w:cs="Times New Roman"/>
+          <w:bCs/>
+          <w:color w:val="000000"/>
+          <w:kern w:val="36"/>
+          <w:sz w:val="24"/>
+          <w:szCs w:val="24"/>
+          <w:lang w:eastAsia="en-IN"/>
+        </w:rPr>
+        <w:t xml:space="preserve">time and location, with internet being as readily available as it is. </w:t>
+      </w:r>
+    </w:p>
+    <w:p>
+      <w:pPr>
+        <w:rPr>
+          <w:rFonts w:ascii="Times New Roman" w:eastAsia="Times New Roman" w:hAnsi="Times New Roman" w:cs="Times New Roman"/>
+          <w:bCs/>
+          <w:color w:val="000000"/>
+          <w:kern w:val="36"/>
+          <w:sz w:val="24"/>
+          <w:szCs w:val="24"/>
+          <w:lang w:eastAsia="en-IN"/>
+        </w:rPr>
+      </w:pPr>
+      <w:r>
+        <w:rPr>
+          <w:rFonts w:ascii="Times New Roman" w:eastAsia="Times New Roman" w:hAnsi="Times New Roman" w:cs="Times New Roman"/>
+          <w:bCs/>
+          <w:color w:val="000000"/>
+          <w:kern w:val="36"/>
+          <w:sz w:val="24"/>
+          <w:szCs w:val="24"/>
+          <w:lang w:eastAsia="en-IN"/>
+        </w:rPr>
+        <w:t xml:space="preserve">The main concepts presented in the project are DOM, </w:t>
+      </w:r>
+      <w:r>
+        <w:rPr>
+          <w:rFonts w:ascii="Times New Roman" w:eastAsia="Times New Roman" w:hAnsi="Times New Roman" w:cs="Times New Roman"/>
+          <w:bCs/>
+          <w:color w:val="000000"/>
+          <w:kern w:val="36"/>
+          <w:sz w:val="24"/>
+          <w:szCs w:val="24"/>
+          <w:lang w:eastAsia="en-IN"/>
+        </w:rPr>
+        <w:t xml:space="preserve">click and press events along with CSS. </w:t>
+      </w:r>
+      <w:bookmarkStart w:id="0" w:name="_GoBack"/>
+      <w:bookmarkEnd w:id="0"/>
+      <w:r>
+        <w:rPr>
+          <w:rFonts w:ascii="Times New Roman" w:eastAsia="Times New Roman" w:hAnsi="Times New Roman" w:cs="Times New Roman"/>
+          <w:bCs/>
+          <w:color w:val="000000"/>
+          <w:kern w:val="36"/>
+          <w:sz w:val="24"/>
+          <w:szCs w:val="24"/>
+          <w:lang w:eastAsia="en-IN"/>
+        </w:rPr>
+        <w:t>T</w:t>
+      </w:r>
+      <w:r>
+        <w:rPr>
+          <w:rFonts w:ascii="Times New Roman" w:eastAsia="Times New Roman" w:hAnsi="Times New Roman" w:cs="Times New Roman"/>
+          <w:bCs/>
+          <w:color w:val="000000"/>
+          <w:kern w:val="36"/>
+          <w:sz w:val="24"/>
+          <w:szCs w:val="24"/>
+          <w:lang w:eastAsia="en-IN"/>
+        </w:rPr>
+        <w:t xml:space="preserve">he way this website would work </w:t>
+      </w:r>
+      <w:r>
+        <w:rPr>
+          <w:rFonts w:ascii="Times New Roman" w:eastAsia="Times New Roman" w:hAnsi="Times New Roman" w:cs="Times New Roman"/>
+          <w:bCs/>
+          <w:color w:val="000000"/>
+          <w:kern w:val="36"/>
+          <w:sz w:val="24"/>
+          <w:szCs w:val="24"/>
+          <w:lang w:eastAsia="en-IN"/>
+        </w:rPr>
+        <w:t xml:space="preserve">is </w:t>
+      </w:r>
+      <w:r>
+        <w:rPr>
+          <w:rFonts w:ascii="Times New Roman" w:eastAsia="Times New Roman" w:hAnsi="Times New Roman" w:cs="Times New Roman"/>
+          <w:bCs/>
+          <w:color w:val="000000"/>
+          <w:kern w:val="36"/>
+          <w:sz w:val="24"/>
+          <w:szCs w:val="24"/>
+          <w:lang w:eastAsia="en-IN"/>
+        </w:rPr>
+        <w:t>that we</w:t>
+      </w:r>
+      <w:r>
+        <w:rPr>
+          <w:rFonts w:ascii="Times New Roman" w:eastAsia="Times New Roman" w:hAnsi="Times New Roman" w:cs="Times New Roman"/>
+          <w:bCs/>
+          <w:color w:val="000000"/>
+          <w:kern w:val="36"/>
+          <w:sz w:val="24"/>
+          <w:szCs w:val="24"/>
+          <w:lang w:eastAsia="en-IN"/>
+        </w:rPr>
+        <w:t xml:space="preserve"> will</w:t>
+      </w:r>
+      <w:r>
+        <w:rPr>
+          <w:rFonts w:ascii="Times New Roman" w:eastAsia="Times New Roman" w:hAnsi="Times New Roman" w:cs="Times New Roman"/>
           <w:bCs/>
           <w:color w:val="000000"/>
           <w:kern w:val="36"/>
@@ -1321,124 +1558,90 @@
       <w:r>
         <w:rPr>
           <w:rFonts w:ascii="Times New Roman" w:eastAsia="Times New Roman" w:hAnsi="Times New Roman" w:cs="Times New Roman"/>
-          <w:b/>
-          <w:bCs/>
-          <w:color w:val="000000"/>
-          <w:kern w:val="36"/>
-          <w:sz w:val="24"/>
-          <w:szCs w:val="24"/>
-          <w:lang w:eastAsia="en-IN"/>
-        </w:rPr>
-        <w:t>Well, here we are with the goal for this project to build a drum kit app that runs in the browser. The main concepts presented in the project are DOM, key events and CSS animations. when the user is tapping on the keyboard or clicking on button</w:t>
-      </w:r>
-      <w:r>
-        <w:rPr>
-          <w:rFonts w:ascii="Times New Roman" w:eastAsia="Times New Roman" w:hAnsi="Times New Roman" w:cs="Times New Roman"/>
-          <w:b/>
-          <w:bCs/>
-          <w:color w:val="000000"/>
-          <w:kern w:val="36"/>
-          <w:sz w:val="24"/>
-          <w:szCs w:val="24"/>
-          <w:lang w:eastAsia="en-IN"/>
-        </w:rPr>
-        <w:t>s</w:t>
-      </w:r>
-      <w:r>
-        <w:rPr>
-          <w:rFonts w:ascii="Times New Roman" w:eastAsia="Times New Roman" w:hAnsi="Times New Roman" w:cs="Times New Roman"/>
-          <w:b/>
-          <w:bCs/>
-          <w:color w:val="000000"/>
-          <w:kern w:val="36"/>
-          <w:sz w:val="24"/>
-          <w:szCs w:val="24"/>
-          <w:lang w:eastAsia="en-IN"/>
-        </w:rPr>
-        <w:t xml:space="preserve"> on </w:t>
-      </w:r>
-      <w:r>
-        <w:rPr>
-          <w:rFonts w:ascii="Times New Roman" w:eastAsia="Times New Roman" w:hAnsi="Times New Roman" w:cs="Times New Roman"/>
-          <w:b/>
-          <w:bCs/>
-          <w:color w:val="000000"/>
-          <w:kern w:val="36"/>
-          <w:sz w:val="24"/>
-          <w:szCs w:val="24"/>
-          <w:lang w:eastAsia="en-IN"/>
-        </w:rPr>
-        <w:t>the</w:t>
-      </w:r>
-      <w:r>
-        <w:rPr>
-          <w:rFonts w:ascii="Times New Roman" w:eastAsia="Times New Roman" w:hAnsi="Times New Roman" w:cs="Times New Roman"/>
-          <w:b/>
-          <w:bCs/>
-          <w:color w:val="000000"/>
-          <w:kern w:val="36"/>
-          <w:sz w:val="24"/>
-          <w:szCs w:val="24"/>
-          <w:lang w:eastAsia="en-IN"/>
-        </w:rPr>
-        <w:t xml:space="preserve"> Website and you can respond to it, but you also end up with an awesome </w:t>
-      </w:r>
-      <w:r>
-        <w:rPr>
-          <w:rFonts w:ascii="Times New Roman" w:eastAsia="Times New Roman" w:hAnsi="Times New Roman" w:cs="Times New Roman"/>
-          <w:b/>
-          <w:bCs/>
-          <w:color w:val="000000"/>
-          <w:kern w:val="36"/>
-          <w:sz w:val="24"/>
-          <w:szCs w:val="24"/>
-          <w:lang w:eastAsia="en-IN"/>
-        </w:rPr>
-        <w:t>w</w:t>
-      </w:r>
-      <w:r>
-        <w:rPr>
-          <w:rFonts w:ascii="Times New Roman" w:eastAsia="Times New Roman" w:hAnsi="Times New Roman" w:cs="Times New Roman"/>
-          <w:b/>
-          <w:bCs/>
-          <w:color w:val="000000"/>
-          <w:kern w:val="36"/>
-          <w:sz w:val="24"/>
-          <w:szCs w:val="24"/>
-          <w:lang w:eastAsia="en-IN"/>
-        </w:rPr>
-        <w:t xml:space="preserve">ebsite that you can impress all of your friends with. </w:t>
-      </w:r>
-      <w:r>
-        <w:rPr>
-          <w:rFonts w:ascii="Times New Roman" w:eastAsia="Times New Roman" w:hAnsi="Times New Roman" w:cs="Times New Roman"/>
-          <w:b/>
-          <w:bCs/>
-          <w:color w:val="000000"/>
-          <w:kern w:val="36"/>
-          <w:sz w:val="24"/>
-          <w:szCs w:val="24"/>
-          <w:lang w:eastAsia="en-IN"/>
-        </w:rPr>
-        <w:t>So,</w:t>
-      </w:r>
-      <w:r>
-        <w:rPr>
-          <w:rFonts w:ascii="Times New Roman" w:eastAsia="Times New Roman" w:hAnsi="Times New Roman" w:cs="Times New Roman"/>
-          <w:b/>
-          <w:bCs/>
-          <w:color w:val="000000"/>
-          <w:kern w:val="36"/>
-          <w:sz w:val="24"/>
-          <w:szCs w:val="24"/>
-          <w:lang w:eastAsia="en-IN"/>
-        </w:rPr>
-        <w:t xml:space="preserve"> the way this website would work that we’ve got a number of keys on the webpage that represents different drums in a typical drum set and when you click on any of those buttons then you’ll get the corresponding sound of the drum. And in </w:t>
-      </w:r>
-      <w:r>
-        <w:rPr>
-          <w:rFonts w:ascii="Times New Roman" w:eastAsia="Times New Roman" w:hAnsi="Times New Roman" w:cs="Times New Roman"/>
-          <w:b/>
+          <w:bCs/>
+          <w:color w:val="000000"/>
+          <w:kern w:val="36"/>
+          <w:sz w:val="24"/>
+          <w:szCs w:val="24"/>
+          <w:lang w:eastAsia="en-IN"/>
+        </w:rPr>
+        <w:t>have a number of buttons</w:t>
+      </w:r>
+      <w:r>
+        <w:rPr>
+          <w:rFonts w:ascii="Times New Roman" w:eastAsia="Times New Roman" w:hAnsi="Times New Roman" w:cs="Times New Roman"/>
+          <w:bCs/>
+          <w:color w:val="000000"/>
+          <w:kern w:val="36"/>
+          <w:sz w:val="24"/>
+          <w:szCs w:val="24"/>
+          <w:lang w:eastAsia="en-IN"/>
+        </w:rPr>
+        <w:t xml:space="preserve"> on our web app</w:t>
+      </w:r>
+      <w:r>
+        <w:rPr>
+          <w:rFonts w:ascii="Times New Roman" w:eastAsia="Times New Roman" w:hAnsi="Times New Roman" w:cs="Times New Roman"/>
+          <w:bCs/>
+          <w:color w:val="000000"/>
+          <w:kern w:val="36"/>
+          <w:sz w:val="24"/>
+          <w:szCs w:val="24"/>
+          <w:lang w:eastAsia="en-IN"/>
+        </w:rPr>
+        <w:t xml:space="preserve"> that </w:t>
+      </w:r>
+      <w:r>
+        <w:rPr>
+          <w:rFonts w:ascii="Times New Roman" w:eastAsia="Times New Roman" w:hAnsi="Times New Roman" w:cs="Times New Roman"/>
+          <w:bCs/>
+          <w:color w:val="000000"/>
+          <w:kern w:val="36"/>
+          <w:sz w:val="24"/>
+          <w:szCs w:val="24"/>
+          <w:lang w:eastAsia="en-IN"/>
+        </w:rPr>
+        <w:t>will represent various instruments</w:t>
+      </w:r>
+      <w:r>
+        <w:rPr>
+          <w:rFonts w:ascii="Times New Roman" w:eastAsia="Times New Roman" w:hAnsi="Times New Roman" w:cs="Times New Roman"/>
+          <w:bCs/>
+          <w:color w:val="000000"/>
+          <w:kern w:val="36"/>
+          <w:sz w:val="24"/>
+          <w:szCs w:val="24"/>
+          <w:lang w:eastAsia="en-IN"/>
+        </w:rPr>
+        <w:t xml:space="preserve"> in a typical drum set and when you click on any of those buttons</w:t>
+      </w:r>
+      <w:r>
+        <w:rPr>
+          <w:rFonts w:ascii="Times New Roman" w:eastAsia="Times New Roman" w:hAnsi="Times New Roman" w:cs="Times New Roman"/>
+          <w:bCs/>
+          <w:color w:val="000000"/>
+          <w:kern w:val="36"/>
+          <w:sz w:val="24"/>
+          <w:szCs w:val="24"/>
+          <w:lang w:eastAsia="en-IN"/>
+        </w:rPr>
+        <w:t xml:space="preserve"> </w:t>
+      </w:r>
+      <w:r>
+        <w:rPr>
+          <w:rFonts w:ascii="Times New Roman" w:eastAsia="Times New Roman" w:hAnsi="Times New Roman" w:cs="Times New Roman"/>
+          <w:bCs/>
+          <w:color w:val="000000"/>
+          <w:kern w:val="36"/>
+          <w:sz w:val="24"/>
+          <w:szCs w:val="24"/>
+          <w:lang w:eastAsia="en-IN"/>
+        </w:rPr>
+        <w:t xml:space="preserve">then you’ll get the corresponding sound of the drum. And in </w:t>
+      </w:r>
+      <w:r>
+        <w:rPr>
+          <w:rFonts w:ascii="Times New Roman" w:eastAsia="Times New Roman" w:hAnsi="Times New Roman" w:cs="Times New Roman"/>
           <w:bCs/>
           <w:color w:val="000000"/>
           <w:kern w:val="36"/>
@@ -1451,41 +1654,50 @@
       <w:r>
         <w:rPr>
           <w:rFonts w:ascii="Times New Roman" w:eastAsia="Times New Roman" w:hAnsi="Times New Roman" w:cs="Times New Roman"/>
-          <w:b/>
-          <w:bCs/>
-          <w:color w:val="000000"/>
-          <w:kern w:val="36"/>
-          <w:sz w:val="24"/>
-          <w:szCs w:val="24"/>
-          <w:lang w:eastAsia="en-IN"/>
-        </w:rPr>
-        <w:t xml:space="preserve"> you can also use the keys on the keyboard to have a sound effect. In </w:t>
-      </w:r>
-      <w:r>
-        <w:rPr>
-          <w:rFonts w:ascii="Times New Roman" w:eastAsia="Times New Roman" w:hAnsi="Times New Roman" w:cs="Times New Roman"/>
-          <w:b/>
-          <w:bCs/>
-          <w:color w:val="000000"/>
-          <w:kern w:val="36"/>
-          <w:sz w:val="24"/>
-          <w:szCs w:val="24"/>
-          <w:lang w:eastAsia="en-IN"/>
-        </w:rPr>
-        <w:t>addition,</w:t>
-      </w:r>
-      <w:r>
-        <w:rPr>
-          <w:rFonts w:ascii="Times New Roman" w:eastAsia="Times New Roman" w:hAnsi="Times New Roman" w:cs="Times New Roman"/>
-          <w:b/>
-          <w:bCs/>
-          <w:color w:val="000000"/>
-          <w:kern w:val="36"/>
-          <w:sz w:val="24"/>
-          <w:szCs w:val="24"/>
-          <w:lang w:eastAsia="en-IN"/>
-        </w:rPr>
-        <w:t xml:space="preserve"> for making prototypes we have studied the musical effects of the user interface properties. The objective of this project is to find out the best interface for controlling a virtual drum without including tractive feedback. The constant emerging technologies in the world of web development always keeps the excitement for this subject through the roof.</w:t>
+          <w:bCs/>
+          <w:color w:val="000000"/>
+          <w:kern w:val="36"/>
+          <w:sz w:val="24"/>
+          <w:szCs w:val="24"/>
+          <w:lang w:eastAsia="en-IN"/>
+        </w:rPr>
+        <w:t xml:space="preserve"> you can also use th</w:t>
+      </w:r>
+      <w:r>
+        <w:rPr>
+          <w:rFonts w:ascii="Times New Roman" w:eastAsia="Times New Roman" w:hAnsi="Times New Roman" w:cs="Times New Roman"/>
+          <w:bCs/>
+          <w:color w:val="000000"/>
+          <w:kern w:val="36"/>
+          <w:sz w:val="24"/>
+          <w:szCs w:val="24"/>
+          <w:lang w:eastAsia="en-IN"/>
+        </w:rPr>
+        <w:t>e keys on the keyboard to have the</w:t>
+      </w:r>
+      <w:r>
+        <w:rPr>
+          <w:rFonts w:ascii="Times New Roman" w:eastAsia="Times New Roman" w:hAnsi="Times New Roman" w:cs="Times New Roman"/>
+          <w:bCs/>
+          <w:color w:val="000000"/>
+          <w:kern w:val="36"/>
+          <w:sz w:val="24"/>
+          <w:szCs w:val="24"/>
+          <w:lang w:eastAsia="en-IN"/>
+        </w:rPr>
+        <w:t xml:space="preserve"> sound effect. The objective of this project is to</w:t>
+      </w:r>
+      <w:r>
+        <w:rPr>
+          <w:rFonts w:ascii="Times New Roman" w:eastAsia="Times New Roman" w:hAnsi="Times New Roman" w:cs="Times New Roman"/>
+          <w:bCs/>
+          <w:color w:val="000000"/>
+          <w:kern w:val="36"/>
+          <w:sz w:val="24"/>
+          <w:szCs w:val="24"/>
+          <w:lang w:eastAsia="en-IN"/>
+        </w:rPr>
+        <w:t xml:space="preserve"> give people the ease of practicing the art of playing a drum set without actually having a drum set.</w:t>
       </w:r>
     </w:p>
     <w:p>
@@ -1551,7 +1763,7 @@
 </file>
 
 <file path=word/numbering.xml><?xml version="1.0" encoding="utf-8"?>
-<w:numbering xmlns:wpc="http://schemas.microsoft.com/office/word/2010/wordprocessingCanvas" xmlns:cx="http://schemas.microsoft.com/office/drawing/2014/chartex" xmlns:cx1="http://schemas.microsoft.com/office/drawing/2015/9/8/chartex" xmlns:cx2="http://schemas.microsoft.com/office/drawing/2015/10/21/chartex" xmlns:cx3="http://schemas.microsoft.com/office/drawing/2016/5/9/chartex" xmlns:cx4="http://schemas.microsoft.com/office/drawing/2016/5/10/chartex" xmlns:cx5="http://schemas.microsoft.com/office/drawing/2016/5/11/chartex" xmlns:cx6="http://schemas.microsoft.com/office/drawing/2016/5/12/chartex" xmlns:cx7="http://schemas.microsoft.com/office/drawing/2016/5/13/chartex" xmlns:cx8="http://schemas.microsoft.com/office/drawing/2016/5/14/chartex" xmlns:mc="http://schemas.openxmlformats.org/markup-compatibility/2006" xmlns:aink="http://schemas.microsoft.com/office/drawing/2016/ink" xmlns:am3d="http://schemas.microsoft.com/office/drawing/2017/model3d" xmlns:o="urn:schemas-microsoft-com:office:office" xmlns:r="http://schemas.openxmlformats.org/officeDocument/2006/relationships" xmlns:m="http://schemas.openxmlformats.org/officeDocument/2006/math" xmlns:v="urn:schemas-microsoft-com:vml" xmlns:wp14="http://schemas.microsoft.com/office/word/2010/wordprocessingDrawing" xmlns:wp="http://schemas.openxmlformats.org/drawingml/2006/wordprocessingDrawing" xmlns:w10="urn:schemas-microsoft-com:office:word" xmlns:w="http://schemas.openxmlformats.org/wordprocessingml/2006/main" xmlns:w14="http://schemas.microsoft.com/office/word/2010/wordml" xmlns:w15="http://schemas.microsoft.com/office/word/2012/wordml" xmlns:w16cex="http://schemas.microsoft.com/office/word/2018/wordml/cex" xmlns:w16cid="http://schemas.microsoft.com/office/word/2016/wordml/cid" xmlns:w16="http://schemas.microsoft.com/office/word/2018/wordml" xmlns:w16sdtdh="http://schemas.microsoft.com/office/word/2020/wordml/sdtdatahash" xmlns:w16se="http://schemas.microsoft.com/office/word/2015/wordml/symex" xmlns:wpg="http://schemas.microsoft.com/office/word/2010/wordprocessingGroup" xmlns:wpi="http://schemas.microsoft.com/office/word/2010/wordprocessingInk" xmlns:wne="http://schemas.microsoft.com/office/word/2006/wordml" xmlns:wps="http://schemas.microsoft.com/office/word/2010/wordprocessingShape" mc:Ignorable="w14 w15 w16se w16cid w16 w16cex w16sdtdh wp14">
+<w:numbering xmlns:wpc="http://schemas.microsoft.com/office/word/2010/wordprocessingCanvas" xmlns:cx="http://schemas.microsoft.com/office/drawing/2014/chartex" xmlns:cx1="http://schemas.microsoft.com/office/drawing/2015/9/8/chartex" xmlns:mc="http://schemas.openxmlformats.org/markup-compatibility/2006" xmlns:o="urn:schemas-microsoft-com:office:office" xmlns:r="http://schemas.openxmlformats.org/officeDocument/2006/relationships" xmlns:m="http://schemas.openxmlformats.org/officeDocument/2006/math" xmlns:v="urn:schemas-microsoft-com:vml" xmlns:wp14="http://schemas.microsoft.com/office/word/2010/wordprocessingDrawing" xmlns:wp="http://schemas.openxmlformats.org/drawingml/2006/wordprocessingDrawing" xmlns:w10="urn:schemas-microsoft-com:office:word" xmlns:w="http://schemas.openxmlformats.org/wordprocessingml/2006/main" xmlns:w14="http://schemas.microsoft.com/office/word/2010/wordml" xmlns:w15="http://schemas.microsoft.com/office/word/2012/wordml" xmlns:w16se="http://schemas.microsoft.com/office/word/2015/wordml/symex" xmlns:wpg="http://schemas.microsoft.com/office/word/2010/wordprocessingGroup" xmlns:wpi="http://schemas.microsoft.com/office/word/2010/wordprocessingInk" xmlns:wne="http://schemas.microsoft.com/office/word/2006/wordml" xmlns:wps="http://schemas.microsoft.com/office/word/2010/wordprocessingShape" mc:Ignorable="w14 w15 w16se wp14">
   <w:abstractNum w:abstractNumId="0" w15:restartNumberingAfterBreak="0">
     <w:nsid w:val="2CBF6099"/>
     <w:multiLevelType w:val="hybridMultilevel"/>
@@ -1740,7 +1952,7 @@
 </file>
 
 <file path=word/styles.xml><?xml version="1.0" encoding="utf-8"?>
-<w:styles xmlns:mc="http://schemas.openxmlformats.org/markup-compatibility/2006" xmlns:r="http://schemas.openxmlformats.org/officeDocument/2006/relationships" xmlns:w="http://schemas.openxmlformats.org/wordprocessingml/2006/main" xmlns:w14="http://schemas.microsoft.com/office/word/2010/wordml" xmlns:w15="http://schemas.microsoft.com/office/word/2012/wordml" xmlns:w16cex="http://schemas.microsoft.com/office/word/2018/wordml/cex" xmlns:w16cid="http://schemas.microsoft.com/office/word/2016/wordml/cid" xmlns:w16="http://schemas.microsoft.com/office/word/2018/wordml" xmlns:w16sdtdh="http://schemas.microsoft.com/office/word/2020/wordml/sdtdatahash" xmlns:w16se="http://schemas.microsoft.com/office/word/2015/wordml/symex" mc:Ignorable="w14 w15 w16se w16cid w16 w16cex w16sdtdh">
+<w:styles xmlns:mc="http://schemas.openxmlformats.org/markup-compatibility/2006" xmlns:r="http://schemas.openxmlformats.org/officeDocument/2006/relationships" xmlns:w="http://schemas.openxmlformats.org/wordprocessingml/2006/main" xmlns:w14="http://schemas.microsoft.com/office/word/2010/wordml" xmlns:w15="http://schemas.microsoft.com/office/word/2012/wordml" xmlns:w16se="http://schemas.microsoft.com/office/word/2015/wordml/symex" mc:Ignorable="w14 w15 w16se">
   <w:docDefaults>
     <w:rPrDefault>
       <w:rPr>
@@ -1756,7 +1968,7 @@
       </w:pPr>
     </w:pPrDefault>
   </w:docDefaults>
-  <w:latentStyles w:defLockedState="0" w:defUIPriority="99" w:defSemiHidden="0" w:defUnhideWhenUsed="0" w:defQFormat="0" w:count="376">
+  <w:latentStyles w:defLockedState="0" w:defUIPriority="99" w:defSemiHidden="0" w:defUnhideWhenUsed="0" w:defQFormat="0" w:count="371">
     <w:lsdException w:name="Normal" w:uiPriority="0" w:qFormat="1"/>
     <w:lsdException w:name="heading 1" w:uiPriority="9" w:qFormat="1"/>
     <w:lsdException w:name="heading 2" w:semiHidden="1" w:uiPriority="9" w:unhideWhenUsed="1" w:qFormat="1"/>
@@ -2128,11 +2340,6 @@
     <w:lsdException w:name="List Table 5 Dark Accent 6" w:uiPriority="50"/>
     <w:lsdException w:name="List Table 6 Colorful Accent 6" w:uiPriority="51"/>
     <w:lsdException w:name="List Table 7 Colorful Accent 6" w:uiPriority="52"/>
-    <w:lsdException w:name="Mention" w:semiHidden="1" w:unhideWhenUsed="1"/>
-    <w:lsdException w:name="Smart Hyperlink" w:semiHidden="1" w:unhideWhenUsed="1"/>
-    <w:lsdException w:name="Hashtag" w:semiHidden="1" w:unhideWhenUsed="1"/>
-    <w:lsdException w:name="Unresolved Mention" w:semiHidden="1" w:unhideWhenUsed="1"/>
-    <w:lsdException w:name="Smart Link" w:semiHidden="1" w:unhideWhenUsed="1"/>
   </w:latentStyles>
   <w:style w:type="paragraph" w:default="1" w:styleId="Normal">
     <w:name w:val="Normal"/>

</xml_diff>

<commit_message>
Sanmoy please edit in your correct details
</commit_message>
<xml_diff>
--- a/SYNOPSIS.docx
+++ b/SYNOPSIS.docx
@@ -237,6 +237,124 @@
           <w:szCs w:val="24"/>
           <w:lang w:val="en-US"/>
         </w:rPr>
+        <w:t>Class Roll no.: 18CSE026</w:t>
+      </w:r>
+    </w:p>
+    <w:p>
+      <w:pPr>
+        <w:jc w:val="center"/>
+        <w:rPr>
+          <w:rFonts w:asciiTheme="majorBidi" w:hAnsiTheme="majorBidi" w:cstheme="majorBidi"/>
+          <w:sz w:val="24"/>
+          <w:szCs w:val="24"/>
+          <w:lang w:val="en-US"/>
+        </w:rPr>
+      </w:pPr>
+      <w:r>
+        <w:rPr>
+          <w:rFonts w:asciiTheme="majorBidi" w:hAnsiTheme="majorBidi" w:cstheme="majorBidi"/>
+          <w:sz w:val="24"/>
+          <w:szCs w:val="24"/>
+          <w:lang w:val="en-US"/>
+        </w:rPr>
+        <w:t>MAKAUT Roll no.: 14800118132</w:t>
+      </w:r>
+    </w:p>
+    <w:p>
+      <w:pPr>
+        <w:jc w:val="center"/>
+        <w:rPr>
+          <w:rFonts w:asciiTheme="majorBidi" w:hAnsiTheme="majorBidi" w:cstheme="majorBidi"/>
+          <w:sz w:val="24"/>
+          <w:szCs w:val="24"/>
+          <w:lang w:val="en-US"/>
+        </w:rPr>
+      </w:pPr>
+      <w:r>
+        <w:rPr>
+          <w:rFonts w:asciiTheme="majorBidi" w:hAnsiTheme="majorBidi" w:cstheme="majorBidi"/>
+          <w:sz w:val="24"/>
+          <w:szCs w:val="24"/>
+          <w:lang w:val="en-US"/>
+        </w:rPr>
+        <w:t>MAKAUT</w:t>
+      </w:r>
+      <w:r>
+        <w:rPr>
+          <w:rFonts w:asciiTheme="majorBidi" w:hAnsiTheme="majorBidi" w:cstheme="majorBidi"/>
+          <w:sz w:val="24"/>
+          <w:szCs w:val="24"/>
+          <w:lang w:val="en-US"/>
+        </w:rPr>
+        <w:t xml:space="preserve"> Registration no.: 181480110010</w:t>
+      </w:r>
+    </w:p>
+    <w:p>
+      <w:pPr>
+        <w:jc w:val="center"/>
+        <w:rPr>
+          <w:rFonts w:asciiTheme="majorBidi" w:hAnsiTheme="majorBidi" w:cstheme="majorBidi"/>
+          <w:sz w:val="24"/>
+          <w:szCs w:val="24"/>
+          <w:lang w:val="en-US"/>
+        </w:rPr>
+      </w:pPr>
+      <w:r>
+        <w:rPr>
+          <w:rFonts w:asciiTheme="majorBidi" w:hAnsiTheme="majorBidi" w:cstheme="majorBidi"/>
+          <w:sz w:val="24"/>
+          <w:szCs w:val="24"/>
+          <w:lang w:val="en-US"/>
+        </w:rPr>
+        <w:t>Batch: 2018-2022</w:t>
+      </w:r>
+    </w:p>
+    <w:p>
+      <w:pPr>
+        <w:jc w:val="center"/>
+        <w:rPr>
+          <w:rFonts w:asciiTheme="majorBidi" w:hAnsiTheme="majorBidi" w:cstheme="majorBidi"/>
+          <w:sz w:val="24"/>
+          <w:szCs w:val="24"/>
+          <w:lang w:val="en-US"/>
+        </w:rPr>
+      </w:pPr>
+      <w:r>
+        <w:rPr>
+          <w:rFonts w:asciiTheme="majorBidi" w:hAnsiTheme="majorBidi" w:cstheme="majorBidi"/>
+          <w:sz w:val="24"/>
+          <w:szCs w:val="24"/>
+          <w:lang w:val="en-US"/>
+        </w:rPr>
+        <w:t xml:space="preserve">2. </w:t>
+      </w:r>
+      <w:r>
+        <w:rPr>
+          <w:rFonts w:asciiTheme="majorBidi" w:hAnsiTheme="majorBidi" w:cstheme="majorBidi"/>
+          <w:sz w:val="24"/>
+          <w:szCs w:val="24"/>
+          <w:lang w:val="en-US"/>
+        </w:rPr>
+        <w:t>Alfraz Ahmed</w:t>
+      </w:r>
+    </w:p>
+    <w:p>
+      <w:pPr>
+        <w:jc w:val="center"/>
+        <w:rPr>
+          <w:rFonts w:asciiTheme="majorBidi" w:hAnsiTheme="majorBidi" w:cstheme="majorBidi"/>
+          <w:sz w:val="24"/>
+          <w:szCs w:val="24"/>
+          <w:lang w:val="en-US"/>
+        </w:rPr>
+      </w:pPr>
+      <w:r>
+        <w:rPr>
+          <w:rFonts w:asciiTheme="majorBidi" w:hAnsiTheme="majorBidi" w:cstheme="majorBidi"/>
+          <w:sz w:val="24"/>
+          <w:szCs w:val="24"/>
+          <w:lang w:val="en-US"/>
+        </w:rPr>
         <w:t>Class Roll no.: 18CSE056</w:t>
       </w:r>
     </w:p>
@@ -257,7 +375,16 @@
           <w:szCs w:val="24"/>
           <w:lang w:val="en-US"/>
         </w:rPr>
-        <w:t>MAKAUT Roll no.: 14800118131</w:t>
+        <w:t>MAKAUT Roll no.: 1480011813</w:t>
+      </w:r>
+      <w:r>
+        <w:rPr>
+          <w:rFonts w:asciiTheme="majorBidi" w:hAnsiTheme="majorBidi" w:cstheme="majorBidi"/>
+          <w:sz w:val="24"/>
+          <w:szCs w:val="24"/>
+          <w:lang w:val="en-US"/>
+        </w:rPr>
+        <w:t>2</w:t>
       </w:r>
     </w:p>
     <w:p>
@@ -317,65 +444,78 @@
           <w:szCs w:val="24"/>
           <w:lang w:val="en-US"/>
         </w:rPr>
-        <w:t xml:space="preserve">2. </w:t>
-      </w:r>
-      <w:r>
-        <w:rPr>
-          <w:rFonts w:asciiTheme="majorBidi" w:hAnsiTheme="majorBidi" w:cstheme="majorBidi"/>
-          <w:sz w:val="24"/>
-          <w:szCs w:val="24"/>
-          <w:lang w:val="en-US"/>
-        </w:rPr>
-        <w:t>Alfraz Ahmed</w:t>
-      </w:r>
-    </w:p>
-    <w:p>
-      <w:pPr>
-        <w:jc w:val="center"/>
-        <w:rPr>
-          <w:rFonts w:asciiTheme="majorBidi" w:hAnsiTheme="majorBidi" w:cstheme="majorBidi"/>
-          <w:sz w:val="24"/>
-          <w:szCs w:val="24"/>
-          <w:lang w:val="en-US"/>
-        </w:rPr>
-      </w:pPr>
-      <w:r>
-        <w:rPr>
-          <w:rFonts w:asciiTheme="majorBidi" w:hAnsiTheme="majorBidi" w:cstheme="majorBidi"/>
-          <w:sz w:val="24"/>
-          <w:szCs w:val="24"/>
-          <w:lang w:val="en-US"/>
-        </w:rPr>
-        <w:t>Class Roll no.: 18CSE056</w:t>
-      </w:r>
-    </w:p>
-    <w:p>
-      <w:pPr>
-        <w:jc w:val="center"/>
-        <w:rPr>
-          <w:rFonts w:asciiTheme="majorBidi" w:hAnsiTheme="majorBidi" w:cstheme="majorBidi"/>
-          <w:sz w:val="24"/>
-          <w:szCs w:val="24"/>
-          <w:lang w:val="en-US"/>
-        </w:rPr>
-      </w:pPr>
-      <w:r>
-        <w:rPr>
-          <w:rFonts w:asciiTheme="majorBidi" w:hAnsiTheme="majorBidi" w:cstheme="majorBidi"/>
-          <w:sz w:val="24"/>
-          <w:szCs w:val="24"/>
-          <w:lang w:val="en-US"/>
-        </w:rPr>
-        <w:t>MAKAUT Roll no.: 1480011813</w:t>
-      </w:r>
-      <w:r>
-        <w:rPr>
-          <w:rFonts w:asciiTheme="majorBidi" w:hAnsiTheme="majorBidi" w:cstheme="majorBidi"/>
-          <w:sz w:val="24"/>
-          <w:szCs w:val="24"/>
-          <w:lang w:val="en-US"/>
-        </w:rPr>
-        <w:t>2</w:t>
+        <w:t xml:space="preserve">3. </w:t>
+      </w:r>
+      <w:proofErr w:type="spellStart"/>
+      <w:r>
+        <w:rPr>
+          <w:rFonts w:asciiTheme="majorBidi" w:hAnsiTheme="majorBidi" w:cstheme="majorBidi"/>
+          <w:sz w:val="24"/>
+          <w:szCs w:val="24"/>
+          <w:lang w:val="en-US"/>
+        </w:rPr>
+        <w:t>Sanmoy</w:t>
+      </w:r>
+      <w:proofErr w:type="spellEnd"/>
+      <w:r>
+        <w:rPr>
+          <w:rFonts w:asciiTheme="majorBidi" w:hAnsiTheme="majorBidi" w:cstheme="majorBidi"/>
+          <w:sz w:val="24"/>
+          <w:szCs w:val="24"/>
+          <w:lang w:val="en-US"/>
+        </w:rPr>
+        <w:t xml:space="preserve"> </w:t>
+      </w:r>
+      <w:proofErr w:type="spellStart"/>
+      <w:r>
+        <w:rPr>
+          <w:rFonts w:asciiTheme="majorBidi" w:hAnsiTheme="majorBidi" w:cstheme="majorBidi"/>
+          <w:sz w:val="24"/>
+          <w:szCs w:val="24"/>
+          <w:lang w:val="en-US"/>
+        </w:rPr>
+        <w:t>Hore</w:t>
+      </w:r>
+      <w:proofErr w:type="spellEnd"/>
+    </w:p>
+    <w:p>
+      <w:pPr>
+        <w:jc w:val="center"/>
+        <w:rPr>
+          <w:rFonts w:asciiTheme="majorBidi" w:hAnsiTheme="majorBidi" w:cstheme="majorBidi"/>
+          <w:sz w:val="24"/>
+          <w:szCs w:val="24"/>
+          <w:lang w:val="en-US"/>
+        </w:rPr>
+      </w:pPr>
+      <w:r>
+        <w:rPr>
+          <w:rFonts w:asciiTheme="majorBidi" w:hAnsiTheme="majorBidi" w:cstheme="majorBidi"/>
+          <w:sz w:val="24"/>
+          <w:szCs w:val="24"/>
+          <w:lang w:val="en-US"/>
+        </w:rPr>
+        <w:t>Class Roll no.: 18CSE060</w:t>
+      </w:r>
+    </w:p>
+    <w:p>
+      <w:pPr>
+        <w:jc w:val="center"/>
+        <w:rPr>
+          <w:rFonts w:asciiTheme="majorBidi" w:hAnsiTheme="majorBidi" w:cstheme="majorBidi"/>
+          <w:sz w:val="24"/>
+          <w:szCs w:val="24"/>
+          <w:lang w:val="en-US"/>
+        </w:rPr>
+      </w:pPr>
+      <w:r>
+        <w:rPr>
+          <w:rFonts w:asciiTheme="majorBidi" w:hAnsiTheme="majorBidi" w:cstheme="majorBidi"/>
+          <w:sz w:val="24"/>
+          <w:szCs w:val="24"/>
+          <w:lang w:val="en-US"/>
+        </w:rPr>
+        <w:t>MAKAUT Roll no.: 14800118060</w:t>
       </w:r>
     </w:p>
     <w:p>
@@ -435,7 +575,7 @@
           <w:szCs w:val="24"/>
           <w:lang w:val="en-US"/>
         </w:rPr>
-        <w:t xml:space="preserve">3. </w:t>
+        <w:t xml:space="preserve">4. </w:t>
       </w:r>
       <w:proofErr w:type="spellStart"/>
       <w:r>
@@ -445,7 +585,7 @@
           <w:szCs w:val="24"/>
           <w:lang w:val="en-US"/>
         </w:rPr>
-        <w:t>Sanmoy</w:t>
+        <w:t>Souvik</w:t>
       </w:r>
       <w:proofErr w:type="spellEnd"/>
       <w:r>
@@ -465,7 +605,7 @@
           <w:szCs w:val="24"/>
           <w:lang w:val="en-US"/>
         </w:rPr>
-        <w:t>Hore</w:t>
+        <w:t>Mondal</w:t>
       </w:r>
       <w:proofErr w:type="spellEnd"/>
     </w:p>
@@ -486,47 +626,65 @@
           <w:szCs w:val="24"/>
           <w:lang w:val="en-US"/>
         </w:rPr>
-        <w:t>Class Roll no.: 18CSE060</w:t>
-      </w:r>
-    </w:p>
-    <w:p>
-      <w:pPr>
-        <w:jc w:val="center"/>
-        <w:rPr>
-          <w:rFonts w:asciiTheme="majorBidi" w:hAnsiTheme="majorBidi" w:cstheme="majorBidi"/>
-          <w:sz w:val="24"/>
-          <w:szCs w:val="24"/>
-          <w:lang w:val="en-US"/>
-        </w:rPr>
-      </w:pPr>
-      <w:r>
-        <w:rPr>
-          <w:rFonts w:asciiTheme="majorBidi" w:hAnsiTheme="majorBidi" w:cstheme="majorBidi"/>
-          <w:sz w:val="24"/>
-          <w:szCs w:val="24"/>
-          <w:lang w:val="en-US"/>
-        </w:rPr>
-        <w:t>MAKAUT Roll no.: 14800118060</w:t>
-      </w:r>
-    </w:p>
-    <w:p>
-      <w:pPr>
-        <w:jc w:val="center"/>
-        <w:rPr>
-          <w:rFonts w:asciiTheme="majorBidi" w:hAnsiTheme="majorBidi" w:cstheme="majorBidi"/>
-          <w:sz w:val="24"/>
-          <w:szCs w:val="24"/>
-          <w:lang w:val="en-US"/>
-        </w:rPr>
-      </w:pPr>
-      <w:r>
-        <w:rPr>
-          <w:rFonts w:asciiTheme="majorBidi" w:hAnsiTheme="majorBidi" w:cstheme="majorBidi"/>
-          <w:sz w:val="24"/>
-          <w:szCs w:val="24"/>
-          <w:lang w:val="en-US"/>
-        </w:rPr>
-        <w:t>MAKAUT Registration no.: 181480110011</w:t>
+        <w:t>Class Roll no.: 18CSE05</w:t>
+      </w:r>
+      <w:r>
+        <w:rPr>
+          <w:rFonts w:asciiTheme="majorBidi" w:hAnsiTheme="majorBidi" w:cstheme="majorBidi"/>
+          <w:sz w:val="24"/>
+          <w:szCs w:val="24"/>
+          <w:lang w:val="en-US"/>
+        </w:rPr>
+        <w:t>4</w:t>
+      </w:r>
+    </w:p>
+    <w:p>
+      <w:pPr>
+        <w:jc w:val="center"/>
+        <w:rPr>
+          <w:rFonts w:asciiTheme="majorBidi" w:hAnsiTheme="majorBidi" w:cstheme="majorBidi"/>
+          <w:sz w:val="24"/>
+          <w:szCs w:val="24"/>
+          <w:lang w:val="en-US"/>
+        </w:rPr>
+      </w:pPr>
+      <w:r>
+        <w:rPr>
+          <w:rFonts w:asciiTheme="majorBidi" w:hAnsiTheme="majorBidi" w:cstheme="majorBidi"/>
+          <w:sz w:val="24"/>
+          <w:szCs w:val="24"/>
+          <w:lang w:val="en-US"/>
+        </w:rPr>
+        <w:t>MAKAUT Roll no.: 14800118039</w:t>
+      </w:r>
+    </w:p>
+    <w:p>
+      <w:pPr>
+        <w:jc w:val="center"/>
+        <w:rPr>
+          <w:rFonts w:asciiTheme="majorBidi" w:hAnsiTheme="majorBidi" w:cstheme="majorBidi"/>
+          <w:sz w:val="24"/>
+          <w:szCs w:val="24"/>
+          <w:lang w:val="en-US"/>
+        </w:rPr>
+      </w:pPr>
+      <w:r>
+        <w:rPr>
+          <w:rFonts w:asciiTheme="majorBidi" w:hAnsiTheme="majorBidi" w:cstheme="majorBidi"/>
+          <w:sz w:val="24"/>
+          <w:szCs w:val="24"/>
+          <w:lang w:val="en-US"/>
+        </w:rPr>
+        <w:t>MAKAU</w:t>
+      </w:r>
+      <w:r>
+        <w:rPr>
+          <w:rFonts w:asciiTheme="majorBidi" w:hAnsiTheme="majorBidi" w:cstheme="majorBidi"/>
+          <w:sz w:val="24"/>
+          <w:szCs w:val="24"/>
+          <w:lang w:val="en-US"/>
+        </w:rPr>
+        <w:t>T Registration no.: 181480110103</w:t>
       </w:r>
     </w:p>
     <w:p>
@@ -556,165 +714,16 @@
           <w:rFonts w:asciiTheme="majorBidi" w:hAnsiTheme="majorBidi" w:cstheme="majorBidi"/>
           <w:sz w:val="24"/>
           <w:szCs w:val="24"/>
-          <w:lang w:val="en-US"/>
-        </w:rPr>
-      </w:pPr>
-      <w:r>
-        <w:rPr>
-          <w:rFonts w:asciiTheme="majorBidi" w:hAnsiTheme="majorBidi" w:cstheme="majorBidi"/>
-          <w:sz w:val="24"/>
-          <w:szCs w:val="24"/>
-          <w:lang w:val="en-US"/>
-        </w:rPr>
-        <w:t xml:space="preserve">4. </w:t>
-      </w:r>
-      <w:proofErr w:type="spellStart"/>
-      <w:r>
-        <w:rPr>
-          <w:rFonts w:asciiTheme="majorBidi" w:hAnsiTheme="majorBidi" w:cstheme="majorBidi"/>
-          <w:sz w:val="24"/>
-          <w:szCs w:val="24"/>
-          <w:lang w:val="en-US"/>
-        </w:rPr>
-        <w:t>Souvik</w:t>
-      </w:r>
-      <w:proofErr w:type="spellEnd"/>
-      <w:r>
-        <w:rPr>
-          <w:rFonts w:asciiTheme="majorBidi" w:hAnsiTheme="majorBidi" w:cstheme="majorBidi"/>
-          <w:sz w:val="24"/>
-          <w:szCs w:val="24"/>
-          <w:lang w:val="en-US"/>
-        </w:rPr>
-        <w:t xml:space="preserve"> </w:t>
-      </w:r>
-      <w:proofErr w:type="spellStart"/>
-      <w:r>
-        <w:rPr>
-          <w:rFonts w:asciiTheme="majorBidi" w:hAnsiTheme="majorBidi" w:cstheme="majorBidi"/>
-          <w:sz w:val="24"/>
-          <w:szCs w:val="24"/>
-          <w:lang w:val="en-US"/>
-        </w:rPr>
-        <w:t>Mondal</w:t>
-      </w:r>
-      <w:proofErr w:type="spellEnd"/>
-    </w:p>
-    <w:p>
-      <w:pPr>
-        <w:jc w:val="center"/>
-        <w:rPr>
-          <w:rFonts w:asciiTheme="majorBidi" w:hAnsiTheme="majorBidi" w:cstheme="majorBidi"/>
-          <w:sz w:val="24"/>
-          <w:szCs w:val="24"/>
-          <w:lang w:val="en-US"/>
-        </w:rPr>
-      </w:pPr>
-      <w:r>
-        <w:rPr>
-          <w:rFonts w:asciiTheme="majorBidi" w:hAnsiTheme="majorBidi" w:cstheme="majorBidi"/>
-          <w:sz w:val="24"/>
-          <w:szCs w:val="24"/>
-          <w:lang w:val="en-US"/>
-        </w:rPr>
-        <w:t>Class Roll no.: 18CSE05</w:t>
-      </w:r>
-      <w:r>
-        <w:rPr>
-          <w:rFonts w:asciiTheme="majorBidi" w:hAnsiTheme="majorBidi" w:cstheme="majorBidi"/>
-          <w:sz w:val="24"/>
-          <w:szCs w:val="24"/>
-          <w:lang w:val="en-US"/>
-        </w:rPr>
-        <w:t>4</w:t>
-      </w:r>
-    </w:p>
-    <w:p>
-      <w:pPr>
-        <w:jc w:val="center"/>
-        <w:rPr>
-          <w:rFonts w:asciiTheme="majorBidi" w:hAnsiTheme="majorBidi" w:cstheme="majorBidi"/>
-          <w:sz w:val="24"/>
-          <w:szCs w:val="24"/>
-          <w:lang w:val="en-US"/>
-        </w:rPr>
-      </w:pPr>
-      <w:r>
-        <w:rPr>
-          <w:rFonts w:asciiTheme="majorBidi" w:hAnsiTheme="majorBidi" w:cstheme="majorBidi"/>
-          <w:sz w:val="24"/>
-          <w:szCs w:val="24"/>
-          <w:lang w:val="en-US"/>
-        </w:rPr>
-        <w:t>MAKAUT Roll no.: 14800118039</w:t>
-      </w:r>
-    </w:p>
-    <w:p>
-      <w:pPr>
-        <w:jc w:val="center"/>
-        <w:rPr>
-          <w:rFonts w:asciiTheme="majorBidi" w:hAnsiTheme="majorBidi" w:cstheme="majorBidi"/>
-          <w:sz w:val="24"/>
-          <w:szCs w:val="24"/>
-          <w:lang w:val="en-US"/>
-        </w:rPr>
-      </w:pPr>
-      <w:r>
-        <w:rPr>
-          <w:rFonts w:asciiTheme="majorBidi" w:hAnsiTheme="majorBidi" w:cstheme="majorBidi"/>
-          <w:sz w:val="24"/>
-          <w:szCs w:val="24"/>
-          <w:lang w:val="en-US"/>
-        </w:rPr>
-        <w:t>MAKAU</w:t>
-      </w:r>
-      <w:r>
-        <w:rPr>
-          <w:rFonts w:asciiTheme="majorBidi" w:hAnsiTheme="majorBidi" w:cstheme="majorBidi"/>
-          <w:sz w:val="24"/>
-          <w:szCs w:val="24"/>
-          <w:lang w:val="en-US"/>
-        </w:rPr>
-        <w:t>T Registration no.: 181480110103</w:t>
-      </w:r>
-      <w:bookmarkStart w:id="0" w:name="_GoBack"/>
-      <w:bookmarkEnd w:id="0"/>
-    </w:p>
-    <w:p>
-      <w:pPr>
-        <w:jc w:val="center"/>
-        <w:rPr>
-          <w:rFonts w:asciiTheme="majorBidi" w:hAnsiTheme="majorBidi" w:cstheme="majorBidi"/>
-          <w:sz w:val="24"/>
-          <w:szCs w:val="24"/>
-          <w:lang w:val="en-US"/>
-        </w:rPr>
-      </w:pPr>
-      <w:r>
-        <w:rPr>
-          <w:rFonts w:asciiTheme="majorBidi" w:hAnsiTheme="majorBidi" w:cstheme="majorBidi"/>
-          <w:sz w:val="24"/>
-          <w:szCs w:val="24"/>
-          <w:lang w:val="en-US"/>
-        </w:rPr>
-        <w:t>Batch: 2018-2022</w:t>
-      </w:r>
-    </w:p>
-    <w:p>
-      <w:pPr>
-        <w:jc w:val="center"/>
-        <w:rPr>
-          <w:rFonts w:asciiTheme="majorBidi" w:hAnsiTheme="majorBidi" w:cstheme="majorBidi"/>
-          <w:sz w:val="24"/>
-          <w:szCs w:val="24"/>
-          <w:lang w:val="en-US"/>
-        </w:rPr>
-      </w:pPr>
-      <w:r>
-        <w:rPr>
-          <w:rFonts w:asciiTheme="majorBidi" w:hAnsiTheme="majorBidi" w:cstheme="majorBidi"/>
-          <w:sz w:val="24"/>
-          <w:szCs w:val="24"/>
+          <w:u w:val="single"/>
+          <w:lang w:val="en-US"/>
+        </w:rPr>
+      </w:pPr>
+      <w:r>
+        <w:rPr>
+          <w:rFonts w:asciiTheme="majorBidi" w:hAnsiTheme="majorBidi" w:cstheme="majorBidi"/>
+          <w:sz w:val="24"/>
+          <w:szCs w:val="24"/>
+          <w:u w:val="single"/>
           <w:lang w:val="en-US"/>
         </w:rPr>
         <w:t xml:space="preserve">UNDER THE MENTORSHIP OF </w:t>
@@ -737,39 +746,8 @@
           <w:szCs w:val="24"/>
           <w:lang w:val="en-US"/>
         </w:rPr>
-        <w:t xml:space="preserve">Sir </w:t>
-      </w:r>
-      <w:proofErr w:type="spellStart"/>
-      <w:r>
-        <w:rPr>
-          <w:rFonts w:asciiTheme="majorBidi" w:hAnsiTheme="majorBidi" w:cstheme="majorBidi"/>
-          <w:sz w:val="24"/>
-          <w:szCs w:val="24"/>
-          <w:lang w:val="en-US"/>
-        </w:rPr>
-        <w:t>Nataraj</w:t>
-      </w:r>
-      <w:proofErr w:type="spellEnd"/>
-      <w:r>
-        <w:rPr>
-          <w:rFonts w:asciiTheme="majorBidi" w:hAnsiTheme="majorBidi" w:cstheme="majorBidi"/>
-          <w:sz w:val="24"/>
-          <w:szCs w:val="24"/>
-          <w:lang w:val="en-US"/>
-        </w:rPr>
-        <w:t xml:space="preserve"> </w:t>
-      </w:r>
-      <w:proofErr w:type="spellStart"/>
-      <w:r>
-        <w:rPr>
-          <w:rFonts w:asciiTheme="majorBidi" w:hAnsiTheme="majorBidi" w:cstheme="majorBidi"/>
-          <w:sz w:val="24"/>
-          <w:szCs w:val="24"/>
-          <w:lang w:val="en-US"/>
-        </w:rPr>
-        <w:t>Gangopadhyay</w:t>
-      </w:r>
-      <w:proofErr w:type="spellEnd"/>
+        <w:t>SIR NATARAJ GANGOPADHYAY</w:t>
+      </w:r>
     </w:p>
     <w:p>
       <w:pPr>
@@ -2829,6 +2807,282 @@
         </w:rPr>
         <w:t>BIBLIOGRAPHY</w:t>
       </w:r>
+    </w:p>
+    <w:p>
+      <w:pPr>
+        <w:pStyle w:val="ListParagraph"/>
+        <w:numPr>
+          <w:ilvl w:val="0"/>
+          <w:numId w:val="6"/>
+        </w:numPr>
+        <w:rPr>
+          <w:rFonts w:ascii="Times New Roman" w:hAnsi="Times New Roman" w:cs="Times New Roman"/>
+          <w:sz w:val="24"/>
+          <w:szCs w:val="24"/>
+        </w:rPr>
+      </w:pPr>
+      <w:r>
+        <w:rPr>
+          <w:rFonts w:ascii="Times New Roman" w:hAnsi="Times New Roman" w:cs="Times New Roman"/>
+          <w:sz w:val="24"/>
+          <w:szCs w:val="24"/>
+        </w:rPr>
+        <w:t>HTML Documentation</w:t>
+      </w:r>
+    </w:p>
+    <w:p>
+      <w:pPr>
+        <w:pStyle w:val="ListParagraph"/>
+        <w:rPr>
+          <w:rFonts w:ascii="Times New Roman" w:hAnsi="Times New Roman" w:cs="Times New Roman"/>
+          <w:sz w:val="24"/>
+          <w:szCs w:val="24"/>
+        </w:rPr>
+      </w:pPr>
+      <w:r>
+        <w:rPr>
+          <w:rFonts w:ascii="Times New Roman" w:hAnsi="Times New Roman" w:cs="Times New Roman"/>
+          <w:sz w:val="24"/>
+          <w:szCs w:val="24"/>
+        </w:rPr>
+        <w:t xml:space="preserve">Link: </w:t>
+      </w:r>
+      <w:r>
+        <w:rPr>
+          <w:rFonts w:ascii="Times New Roman" w:hAnsi="Times New Roman" w:cs="Times New Roman"/>
+          <w:sz w:val="24"/>
+          <w:szCs w:val="24"/>
+        </w:rPr>
+        <w:t>https://developer.mozilla.org/en-US/docs/Web/HTML</w:t>
+      </w:r>
+    </w:p>
+    <w:p>
+      <w:pPr>
+        <w:pStyle w:val="ListParagraph"/>
+        <w:numPr>
+          <w:ilvl w:val="0"/>
+          <w:numId w:val="6"/>
+        </w:numPr>
+        <w:rPr>
+          <w:rFonts w:ascii="Times New Roman" w:hAnsi="Times New Roman" w:cs="Times New Roman"/>
+          <w:sz w:val="24"/>
+          <w:szCs w:val="24"/>
+        </w:rPr>
+      </w:pPr>
+      <w:r>
+        <w:rPr>
+          <w:rFonts w:ascii="Times New Roman" w:hAnsi="Times New Roman" w:cs="Times New Roman"/>
+          <w:sz w:val="24"/>
+          <w:szCs w:val="24"/>
+        </w:rPr>
+        <w:t>CSS Documentation</w:t>
+      </w:r>
+    </w:p>
+    <w:p>
+      <w:pPr>
+        <w:pStyle w:val="ListParagraph"/>
+        <w:rPr>
+          <w:rFonts w:ascii="Times New Roman" w:hAnsi="Times New Roman" w:cs="Times New Roman"/>
+          <w:sz w:val="24"/>
+          <w:szCs w:val="24"/>
+        </w:rPr>
+      </w:pPr>
+      <w:r>
+        <w:rPr>
+          <w:rFonts w:ascii="Times New Roman" w:hAnsi="Times New Roman" w:cs="Times New Roman"/>
+          <w:sz w:val="24"/>
+          <w:szCs w:val="24"/>
+        </w:rPr>
+        <w:t xml:space="preserve">Link: </w:t>
+      </w:r>
+      <w:r>
+        <w:rPr>
+          <w:rFonts w:ascii="Times New Roman" w:hAnsi="Times New Roman" w:cs="Times New Roman"/>
+          <w:sz w:val="24"/>
+          <w:szCs w:val="24"/>
+        </w:rPr>
+        <w:t>https://developer.mozilla.org/en-US/docs/Web/CSS</w:t>
+      </w:r>
+    </w:p>
+    <w:p>
+      <w:pPr>
+        <w:pStyle w:val="ListParagraph"/>
+        <w:numPr>
+          <w:ilvl w:val="0"/>
+          <w:numId w:val="6"/>
+        </w:numPr>
+        <w:rPr>
+          <w:rFonts w:ascii="Times New Roman" w:hAnsi="Times New Roman" w:cs="Times New Roman"/>
+          <w:sz w:val="24"/>
+          <w:szCs w:val="24"/>
+        </w:rPr>
+      </w:pPr>
+      <w:r>
+        <w:rPr>
+          <w:rFonts w:ascii="Times New Roman" w:hAnsi="Times New Roman" w:cs="Times New Roman"/>
+          <w:sz w:val="24"/>
+          <w:szCs w:val="24"/>
+        </w:rPr>
+        <w:t>JavaScript Documentation</w:t>
+      </w:r>
+    </w:p>
+    <w:p>
+      <w:pPr>
+        <w:pStyle w:val="ListParagraph"/>
+        <w:rPr>
+          <w:rFonts w:ascii="Times New Roman" w:hAnsi="Times New Roman" w:cs="Times New Roman"/>
+          <w:sz w:val="24"/>
+          <w:szCs w:val="24"/>
+        </w:rPr>
+      </w:pPr>
+      <w:r>
+        <w:rPr>
+          <w:rFonts w:ascii="Times New Roman" w:hAnsi="Times New Roman" w:cs="Times New Roman"/>
+          <w:sz w:val="24"/>
+          <w:szCs w:val="24"/>
+        </w:rPr>
+        <w:t>Link:</w:t>
+      </w:r>
+      <w:r>
+        <w:rPr>
+          <w:rFonts w:ascii="Times New Roman" w:hAnsi="Times New Roman" w:cs="Times New Roman"/>
+          <w:sz w:val="24"/>
+          <w:szCs w:val="24"/>
+        </w:rPr>
+        <w:t xml:space="preserve"> </w:t>
+      </w:r>
+      <w:r>
+        <w:rPr>
+          <w:rFonts w:ascii="Times New Roman" w:hAnsi="Times New Roman" w:cs="Times New Roman"/>
+          <w:sz w:val="24"/>
+          <w:szCs w:val="24"/>
+        </w:rPr>
+        <w:t>https://developer.mozilla.org/en-US/docs/Web/JavaScript</w:t>
+      </w:r>
+    </w:p>
+    <w:p>
+      <w:pPr>
+        <w:pStyle w:val="ListParagraph"/>
+        <w:numPr>
+          <w:ilvl w:val="0"/>
+          <w:numId w:val="6"/>
+        </w:numPr>
+        <w:rPr>
+          <w:rFonts w:ascii="Times New Roman" w:hAnsi="Times New Roman" w:cs="Times New Roman"/>
+          <w:sz w:val="24"/>
+          <w:szCs w:val="24"/>
+        </w:rPr>
+      </w:pPr>
+      <w:r>
+        <w:rPr>
+          <w:rFonts w:ascii="Times New Roman" w:hAnsi="Times New Roman" w:cs="Times New Roman"/>
+          <w:sz w:val="24"/>
+          <w:szCs w:val="24"/>
+        </w:rPr>
+        <w:t>JQuery Documentation</w:t>
+      </w:r>
+    </w:p>
+    <w:p>
+      <w:pPr>
+        <w:pStyle w:val="ListParagraph"/>
+        <w:rPr>
+          <w:rFonts w:ascii="Times New Roman" w:hAnsi="Times New Roman" w:cs="Times New Roman"/>
+          <w:sz w:val="24"/>
+          <w:szCs w:val="24"/>
+        </w:rPr>
+      </w:pPr>
+      <w:r>
+        <w:rPr>
+          <w:rFonts w:ascii="Times New Roman" w:hAnsi="Times New Roman" w:cs="Times New Roman"/>
+          <w:sz w:val="24"/>
+          <w:szCs w:val="24"/>
+        </w:rPr>
+        <w:t>Link:</w:t>
+      </w:r>
+      <w:r>
+        <w:rPr>
+          <w:rFonts w:ascii="Times New Roman" w:hAnsi="Times New Roman" w:cs="Times New Roman"/>
+          <w:sz w:val="24"/>
+          <w:szCs w:val="24"/>
+        </w:rPr>
+        <w:t xml:space="preserve"> </w:t>
+      </w:r>
+      <w:r>
+        <w:rPr>
+          <w:rFonts w:ascii="Times New Roman" w:hAnsi="Times New Roman" w:cs="Times New Roman"/>
+          <w:sz w:val="24"/>
+          <w:szCs w:val="24"/>
+        </w:rPr>
+        <w:t>https://developer.mozilla.org/en-US/docs/Glossary/jQuery</w:t>
+      </w:r>
+    </w:p>
+    <w:p>
+      <w:pPr>
+        <w:pStyle w:val="ListParagraph"/>
+        <w:numPr>
+          <w:ilvl w:val="0"/>
+          <w:numId w:val="6"/>
+        </w:numPr>
+        <w:rPr>
+          <w:rFonts w:ascii="Times New Roman" w:hAnsi="Times New Roman" w:cs="Times New Roman"/>
+          <w:sz w:val="24"/>
+          <w:szCs w:val="24"/>
+        </w:rPr>
+      </w:pPr>
+      <w:r>
+        <w:rPr>
+          <w:rFonts w:ascii="Times New Roman" w:hAnsi="Times New Roman" w:cs="Times New Roman"/>
+          <w:sz w:val="24"/>
+          <w:szCs w:val="24"/>
+        </w:rPr>
+        <w:t>Bootstrap Documentation</w:t>
+      </w:r>
+    </w:p>
+    <w:p>
+      <w:pPr>
+        <w:pStyle w:val="ListParagraph"/>
+        <w:rPr>
+          <w:rFonts w:ascii="Times New Roman" w:hAnsi="Times New Roman" w:cs="Times New Roman"/>
+          <w:sz w:val="24"/>
+          <w:szCs w:val="24"/>
+        </w:rPr>
+      </w:pPr>
+      <w:r>
+        <w:rPr>
+          <w:rFonts w:ascii="Times New Roman" w:hAnsi="Times New Roman" w:cs="Times New Roman"/>
+          <w:sz w:val="24"/>
+          <w:szCs w:val="24"/>
+        </w:rPr>
+        <w:t>Link:</w:t>
+      </w:r>
+      <w:r>
+        <w:rPr>
+          <w:rFonts w:ascii="Times New Roman" w:hAnsi="Times New Roman" w:cs="Times New Roman"/>
+          <w:sz w:val="24"/>
+          <w:szCs w:val="24"/>
+        </w:rPr>
+        <w:t xml:space="preserve"> </w:t>
+      </w:r>
+      <w:r>
+        <w:rPr>
+          <w:rFonts w:ascii="Times New Roman" w:hAnsi="Times New Roman" w:cs="Times New Roman"/>
+          <w:sz w:val="24"/>
+          <w:szCs w:val="24"/>
+        </w:rPr>
+        <w:t>https://getbootstrap.com/docs/4.1/getting-started/introduction/</w:t>
+      </w:r>
+      <w:bookmarkStart w:id="0" w:name="_GoBack"/>
+      <w:bookmarkEnd w:id="0"/>
+    </w:p>
+    <w:p>
+      <w:pPr>
+        <w:pStyle w:val="ListParagraph"/>
+        <w:rPr>
+          <w:rFonts w:ascii="Times New Roman" w:hAnsi="Times New Roman" w:cs="Times New Roman"/>
+          <w:sz w:val="24"/>
+          <w:szCs w:val="24"/>
+        </w:rPr>
+      </w:pPr>
     </w:p>
     <w:p>
       <w:pPr>
@@ -3208,6 +3462,95 @@
     </w:lvl>
   </w:abstractNum>
   <w:abstractNum w:abstractNumId="4" w15:restartNumberingAfterBreak="0">
+    <w:nsid w:val="58C257CA"/>
+    <w:multiLevelType w:val="hybridMultilevel"/>
+    <w:tmpl w:val="01B02A6C"/>
+    <w:lvl w:ilvl="0" w:tplc="0409000F">
+      <w:start w:val="1"/>
+      <w:numFmt w:val="decimal"/>
+      <w:lvlText w:val="%1."/>
+      <w:lvlJc w:val="left"/>
+      <w:pPr>
+        <w:ind w:left="720" w:hanging="360"/>
+      </w:pPr>
+      <w:rPr>
+        <w:rFonts w:hint="default"/>
+      </w:rPr>
+    </w:lvl>
+    <w:lvl w:ilvl="1" w:tplc="04090019" w:tentative="1">
+      <w:start w:val="1"/>
+      <w:numFmt w:val="lowerLetter"/>
+      <w:lvlText w:val="%2."/>
+      <w:lvlJc w:val="left"/>
+      <w:pPr>
+        <w:ind w:left="1440" w:hanging="360"/>
+      </w:pPr>
+    </w:lvl>
+    <w:lvl w:ilvl="2" w:tplc="0409001B" w:tentative="1">
+      <w:start w:val="1"/>
+      <w:numFmt w:val="lowerRoman"/>
+      <w:lvlText w:val="%3."/>
+      <w:lvlJc w:val="right"/>
+      <w:pPr>
+        <w:ind w:left="2160" w:hanging="180"/>
+      </w:pPr>
+    </w:lvl>
+    <w:lvl w:ilvl="3" w:tplc="0409000F" w:tentative="1">
+      <w:start w:val="1"/>
+      <w:numFmt w:val="decimal"/>
+      <w:lvlText w:val="%4."/>
+      <w:lvlJc w:val="left"/>
+      <w:pPr>
+        <w:ind w:left="2880" w:hanging="360"/>
+      </w:pPr>
+    </w:lvl>
+    <w:lvl w:ilvl="4" w:tplc="04090019" w:tentative="1">
+      <w:start w:val="1"/>
+      <w:numFmt w:val="lowerLetter"/>
+      <w:lvlText w:val="%5."/>
+      <w:lvlJc w:val="left"/>
+      <w:pPr>
+        <w:ind w:left="3600" w:hanging="360"/>
+      </w:pPr>
+    </w:lvl>
+    <w:lvl w:ilvl="5" w:tplc="0409001B" w:tentative="1">
+      <w:start w:val="1"/>
+      <w:numFmt w:val="lowerRoman"/>
+      <w:lvlText w:val="%6."/>
+      <w:lvlJc w:val="right"/>
+      <w:pPr>
+        <w:ind w:left="4320" w:hanging="180"/>
+      </w:pPr>
+    </w:lvl>
+    <w:lvl w:ilvl="6" w:tplc="0409000F" w:tentative="1">
+      <w:start w:val="1"/>
+      <w:numFmt w:val="decimal"/>
+      <w:lvlText w:val="%7."/>
+      <w:lvlJc w:val="left"/>
+      <w:pPr>
+        <w:ind w:left="5040" w:hanging="360"/>
+      </w:pPr>
+    </w:lvl>
+    <w:lvl w:ilvl="7" w:tplc="04090019" w:tentative="1">
+      <w:start w:val="1"/>
+      <w:numFmt w:val="lowerLetter"/>
+      <w:lvlText w:val="%8."/>
+      <w:lvlJc w:val="left"/>
+      <w:pPr>
+        <w:ind w:left="5760" w:hanging="360"/>
+      </w:pPr>
+    </w:lvl>
+    <w:lvl w:ilvl="8" w:tplc="0409001B" w:tentative="1">
+      <w:start w:val="1"/>
+      <w:numFmt w:val="lowerRoman"/>
+      <w:lvlText w:val="%9."/>
+      <w:lvlJc w:val="right"/>
+      <w:pPr>
+        <w:ind w:left="6480" w:hanging="180"/>
+      </w:pPr>
+    </w:lvl>
+  </w:abstractNum>
+  <w:abstractNum w:abstractNumId="5" w15:restartNumberingAfterBreak="0">
     <w:nsid w:val="7E4325A8"/>
     <w:multiLevelType w:val="hybridMultilevel"/>
     <w:tmpl w:val="845C2EDE"/>
@@ -3303,13 +3646,16 @@
     <w:abstractNumId w:val="2"/>
   </w:num>
   <w:num w:numId="3">
-    <w:abstractNumId w:val="4"/>
+    <w:abstractNumId w:val="5"/>
   </w:num>
   <w:num w:numId="4">
     <w:abstractNumId w:val="3"/>
   </w:num>
   <w:num w:numId="5">
     <w:abstractNumId w:val="0"/>
+  </w:num>
+  <w:num w:numId="6">
+    <w:abstractNumId w:val="4"/>
   </w:num>
 </w:numbering>
 </file>
@@ -4129,7 +4475,7 @@
 </file>
 
 <file path=customXml/itemProps1.xml><?xml version="1.0" encoding="utf-8"?>
-<ds:datastoreItem xmlns:ds="http://schemas.openxmlformats.org/officeDocument/2006/customXml" ds:itemID="{95392849-5C15-4CDE-8B46-08B00223649A}">
+<ds:datastoreItem xmlns:ds="http://schemas.openxmlformats.org/officeDocument/2006/customXml" ds:itemID="{A7BE346B-64F6-42B9-8983-71FD413F9321}">
   <ds:schemaRefs>
     <ds:schemaRef ds:uri="http://schemas.openxmlformats.org/officeDocument/2006/bibliography"/>
   </ds:schemaRefs>

</xml_diff>

<commit_message>
Completed Synopsis, add Signatures
</commit_message>
<xml_diff>
--- a/SYNOPSIS.docx
+++ b/SYNOPSIS.docx
@@ -535,8 +535,19 @@
           <w:szCs w:val="24"/>
           <w:lang w:val="en-US"/>
         </w:rPr>
-        <w:t>MAKAUT Registration no.: 181480110011</w:t>
-      </w:r>
+        <w:t>MAKAUT Regist</w:t>
+      </w:r>
+      <w:r>
+        <w:rPr>
+          <w:rFonts w:asciiTheme="majorBidi" w:hAnsiTheme="majorBidi" w:cstheme="majorBidi"/>
+          <w:sz w:val="24"/>
+          <w:szCs w:val="24"/>
+          <w:lang w:val="en-US"/>
+        </w:rPr>
+        <w:t>ration no.: 181480110082</w:t>
+      </w:r>
+      <w:bookmarkStart w:id="0" w:name="_GoBack"/>
+      <w:bookmarkEnd w:id="0"/>
     </w:p>
     <w:p>
       <w:pPr>
@@ -2941,15 +2952,7 @@
           <w:sz w:val="24"/>
           <w:szCs w:val="24"/>
         </w:rPr>
-        <w:t>Link:</w:t>
-      </w:r>
-      <w:r>
-        <w:rPr>
-          <w:rFonts w:ascii="Times New Roman" w:hAnsi="Times New Roman" w:cs="Times New Roman"/>
-          <w:sz w:val="24"/>
-          <w:szCs w:val="24"/>
-        </w:rPr>
-        <w:t xml:space="preserve"> </w:t>
+        <w:t xml:space="preserve">Link: </w:t>
       </w:r>
       <w:r>
         <w:rPr>
@@ -2997,15 +3000,7 @@
           <w:sz w:val="24"/>
           <w:szCs w:val="24"/>
         </w:rPr>
-        <w:t>Link:</w:t>
-      </w:r>
-      <w:r>
-        <w:rPr>
-          <w:rFonts w:ascii="Times New Roman" w:hAnsi="Times New Roman" w:cs="Times New Roman"/>
-          <w:sz w:val="24"/>
-          <w:szCs w:val="24"/>
-        </w:rPr>
-        <w:t xml:space="preserve"> </w:t>
+        <w:t xml:space="preserve">Link: </w:t>
       </w:r>
       <w:r>
         <w:rPr>
@@ -3053,15 +3048,7 @@
           <w:sz w:val="24"/>
           <w:szCs w:val="24"/>
         </w:rPr>
-        <w:t>Link:</w:t>
-      </w:r>
-      <w:r>
-        <w:rPr>
-          <w:rFonts w:ascii="Times New Roman" w:hAnsi="Times New Roman" w:cs="Times New Roman"/>
-          <w:sz w:val="24"/>
-          <w:szCs w:val="24"/>
-        </w:rPr>
-        <w:t xml:space="preserve"> </w:t>
+        <w:t xml:space="preserve">Link: </w:t>
       </w:r>
       <w:r>
         <w:rPr>
@@ -3071,8 +3058,6 @@
         </w:rPr>
         <w:t>https://getbootstrap.com/docs/4.1/getting-started/introduction/</w:t>
       </w:r>
-      <w:bookmarkStart w:id="0" w:name="_GoBack"/>
-      <w:bookmarkEnd w:id="0"/>
     </w:p>
     <w:p>
       <w:pPr>
@@ -4475,7 +4460,7 @@
 </file>
 
 <file path=customXml/itemProps1.xml><?xml version="1.0" encoding="utf-8"?>
-<ds:datastoreItem xmlns:ds="http://schemas.openxmlformats.org/officeDocument/2006/customXml" ds:itemID="{A7BE346B-64F6-42B9-8983-71FD413F9321}">
+<ds:datastoreItem xmlns:ds="http://schemas.openxmlformats.org/officeDocument/2006/customXml" ds:itemID="{80663B6D-77F0-429A-8058-2821D5626F93}">
   <ds:schemaRefs>
     <ds:schemaRef ds:uri="http://schemas.openxmlformats.org/officeDocument/2006/bibliography"/>
   </ds:schemaRefs>

</xml_diff>